<commit_message>
Retirada marcação do requerimento-reserva-de-vaga.docx
</commit_message>
<xml_diff>
--- a/docassemble/docassemble/brcomeducalegal/data/templates/requerimento-reserva-de-vaga.docx
+++ b/docassemble/docassemble/brcomeducalegal/data/templates/requerimento-reserva-de-vaga.docx
@@ -24,9 +24,8 @@
           <w:sz w:val="24"/>
           <w:szCs w:val="24"/>
         </w:rPr>
-        <w:t xml:space="preserve">REQUERIMENTO DE RESERVA DE VAGA PARA </w:t>
-      </w:r>
-      <w:proofErr w:type="gramStart"/>
+        <w:t xml:space="preserve">REQUERIMENTO DE RESERVA DE VAGA </w:t>
+      </w:r>
       <w:r>
         <w:rPr>
           <w:rFonts w:asciiTheme="majorHAnsi" w:eastAsia="Calibri" w:hAnsiTheme="majorHAnsi" w:cstheme="majorHAnsi"/>
@@ -35,11 +34,10 @@
           <w:kern w:val="144"/>
           <w:sz w:val="24"/>
           <w:szCs w:val="24"/>
-          <w:highlight w:val="yellow"/>
-        </w:rPr>
-        <w:t xml:space="preserve">{{ </w:t>
-      </w:r>
-      <w:proofErr w:type="spellStart"/>
+        </w:rPr>
+        <w:t xml:space="preserve">PARA </w:t>
+      </w:r>
+      <w:proofErr w:type="gramStart"/>
       <w:r>
         <w:rPr>
           <w:rFonts w:asciiTheme="majorHAnsi" w:eastAsia="Calibri" w:hAnsiTheme="majorHAnsi" w:cstheme="majorHAnsi"/>
@@ -48,11 +46,10 @@
           <w:kern w:val="144"/>
           <w:sz w:val="24"/>
           <w:szCs w:val="24"/>
-          <w:highlight w:val="yellow"/>
-        </w:rPr>
-        <w:t>school</w:t>
-      </w:r>
-      <w:proofErr w:type="gramEnd"/>
+        </w:rPr>
+        <w:t xml:space="preserve">{{ </w:t>
+      </w:r>
+      <w:proofErr w:type="spellStart"/>
       <w:r>
         <w:rPr>
           <w:rFonts w:asciiTheme="majorHAnsi" w:eastAsia="Calibri" w:hAnsiTheme="majorHAnsi" w:cstheme="majorHAnsi"/>
@@ -61,11 +58,10 @@
           <w:kern w:val="144"/>
           <w:sz w:val="24"/>
           <w:szCs w:val="24"/>
-          <w:highlight w:val="yellow"/>
-        </w:rPr>
-        <w:t>_year</w:t>
-      </w:r>
-      <w:proofErr w:type="spellEnd"/>
+        </w:rPr>
+        <w:t>school</w:t>
+      </w:r>
+      <w:proofErr w:type="gramEnd"/>
       <w:r>
         <w:rPr>
           <w:rFonts w:asciiTheme="majorHAnsi" w:eastAsia="Calibri" w:hAnsiTheme="majorHAnsi" w:cstheme="majorHAnsi"/>
@@ -74,7 +70,18 @@
           <w:kern w:val="144"/>
           <w:sz w:val="24"/>
           <w:szCs w:val="24"/>
-          <w:highlight w:val="yellow"/>
+        </w:rPr>
+        <w:t>_year</w:t>
+      </w:r>
+      <w:proofErr w:type="spellEnd"/>
+      <w:r>
+        <w:rPr>
+          <w:rFonts w:asciiTheme="majorHAnsi" w:eastAsia="Calibri" w:hAnsiTheme="majorHAnsi" w:cstheme="majorHAnsi"/>
+          <w:b/>
+          <w:spacing w:val="2"/>
+          <w:kern w:val="144"/>
+          <w:sz w:val="24"/>
+          <w:szCs w:val="24"/>
         </w:rPr>
         <w:t xml:space="preserve"> }}</w:t>
       </w:r>
@@ -120,7 +127,6 @@
                 <w:rFonts w:asciiTheme="majorHAnsi" w:eastAsia="Calibri" w:hAnsiTheme="majorHAnsi" w:cstheme="majorHAnsi"/>
                 <w:spacing w:val="2"/>
                 <w:kern w:val="144"/>
-                <w:highlight w:val="cyan"/>
                 <w:lang w:val="en-US"/>
               </w:rPr>
             </w:pPr>
@@ -129,7 +135,6 @@
                 <w:rFonts w:asciiTheme="majorHAnsi" w:eastAsia="Calibri" w:hAnsiTheme="majorHAnsi" w:cstheme="majorHAnsi"/>
                 <w:spacing w:val="2"/>
                 <w:kern w:val="144"/>
-                <w:highlight w:val="cyan"/>
                 <w:lang w:val="en-US"/>
               </w:rPr>
               <w:t>{%</w:t>
@@ -140,7 +145,6 @@
                 <w:rFonts w:asciiTheme="majorHAnsi" w:eastAsia="Calibri" w:hAnsiTheme="majorHAnsi" w:cstheme="majorHAnsi"/>
                 <w:spacing w:val="2"/>
                 <w:kern w:val="144"/>
-                <w:highlight w:val="cyan"/>
                 <w:lang w:val="en-US"/>
               </w:rPr>
               <w:t>tr</w:t>
@@ -151,7 +155,6 @@
                 <w:rFonts w:asciiTheme="majorHAnsi" w:eastAsia="Calibri" w:hAnsiTheme="majorHAnsi" w:cstheme="majorHAnsi"/>
                 <w:spacing w:val="2"/>
                 <w:kern w:val="144"/>
-                <w:highlight w:val="cyan"/>
                 <w:lang w:val="en-US"/>
               </w:rPr>
               <w:t xml:space="preserve"> for item in students %}</w:t>
@@ -201,17 +204,7 @@
                 <w:kern w:val="144"/>
                 <w:lang w:val="en-US"/>
               </w:rPr>
-              <w:t xml:space="preserve">(a): </w:t>
-            </w:r>
-            <w:r>
-              <w:rPr>
-                <w:rFonts w:asciiTheme="majorHAnsi" w:eastAsia="Calibri" w:hAnsiTheme="majorHAnsi" w:cstheme="majorHAnsi"/>
-                <w:spacing w:val="2"/>
-                <w:kern w:val="144"/>
-                <w:highlight w:val="yellow"/>
-                <w:lang w:val="en-US"/>
-              </w:rPr>
-              <w:t xml:space="preserve">{{ </w:t>
+              <w:t xml:space="preserve">(a): {{ </w:t>
             </w:r>
             <w:proofErr w:type="spellStart"/>
             <w:r>
@@ -219,7 +212,6 @@
                 <w:rFonts w:asciiTheme="majorHAnsi" w:eastAsia="Calibri" w:hAnsiTheme="majorHAnsi" w:cstheme="majorHAnsi"/>
                 <w:spacing w:val="2"/>
                 <w:kern w:val="144"/>
-                <w:highlight w:val="yellow"/>
                 <w:lang w:val="en-US"/>
               </w:rPr>
               <w:t>item.name.text</w:t>
@@ -230,7 +222,6 @@
                 <w:rFonts w:asciiTheme="majorHAnsi" w:eastAsia="Calibri" w:hAnsiTheme="majorHAnsi" w:cstheme="majorHAnsi"/>
                 <w:spacing w:val="2"/>
                 <w:kern w:val="144"/>
-                <w:highlight w:val="yellow"/>
                 <w:lang w:val="en-US"/>
               </w:rPr>
               <w:t xml:space="preserve">  | upper }}</w:t>
@@ -258,7 +249,6 @@
                 <w:rFonts w:asciiTheme="majorHAnsi" w:eastAsia="Calibri" w:hAnsiTheme="majorHAnsi" w:cstheme="majorHAnsi"/>
                 <w:spacing w:val="2"/>
                 <w:kern w:val="144"/>
-                <w:highlight w:val="yellow"/>
               </w:rPr>
             </w:pPr>
             <w:r>
@@ -275,7 +265,6 @@
                 <w:rFonts w:asciiTheme="majorHAnsi" w:eastAsia="Calibri" w:hAnsiTheme="majorHAnsi" w:cstheme="majorHAnsi"/>
                 <w:spacing w:val="2"/>
                 <w:kern w:val="144"/>
-                <w:highlight w:val="yellow"/>
               </w:rPr>
               <w:t xml:space="preserve">{{ </w:t>
             </w:r>
@@ -285,7 +274,6 @@
                 <w:rFonts w:asciiTheme="majorHAnsi" w:eastAsia="Calibri" w:hAnsiTheme="majorHAnsi" w:cstheme="majorHAnsi"/>
                 <w:spacing w:val="2"/>
                 <w:kern w:val="144"/>
-                <w:highlight w:val="yellow"/>
               </w:rPr>
               <w:t>item.birth</w:t>
             </w:r>
@@ -295,7 +283,6 @@
                 <w:rFonts w:asciiTheme="majorHAnsi" w:eastAsia="Calibri" w:hAnsiTheme="majorHAnsi" w:cstheme="majorHAnsi"/>
                 <w:spacing w:val="2"/>
                 <w:kern w:val="144"/>
-                <w:highlight w:val="yellow"/>
               </w:rPr>
               <w:t>_date</w:t>
             </w:r>
@@ -305,7 +292,6 @@
                 <w:rFonts w:asciiTheme="majorHAnsi" w:eastAsia="Calibri" w:hAnsiTheme="majorHAnsi" w:cstheme="majorHAnsi"/>
                 <w:spacing w:val="2"/>
                 <w:kern w:val="144"/>
-                <w:highlight w:val="yellow"/>
               </w:rPr>
               <w:t xml:space="preserve"> }}</w:t>
             </w:r>
@@ -330,7 +316,6 @@
                 <w:rFonts w:asciiTheme="majorHAnsi" w:eastAsia="Calibri" w:hAnsiTheme="majorHAnsi" w:cstheme="majorHAnsi"/>
                 <w:spacing w:val="2"/>
                 <w:kern w:val="144"/>
-                <w:highlight w:val="yellow"/>
               </w:rPr>
             </w:pPr>
             <w:r>
@@ -363,7 +348,6 @@
                 <w:rFonts w:asciiTheme="majorHAnsi" w:eastAsia="Calibri" w:hAnsiTheme="majorHAnsi" w:cstheme="majorHAnsi"/>
                 <w:spacing w:val="2"/>
                 <w:kern w:val="144"/>
-                <w:highlight w:val="yellow"/>
               </w:rPr>
               <w:t xml:space="preserve">{{ </w:t>
             </w:r>
@@ -373,7 +357,6 @@
                 <w:rFonts w:asciiTheme="majorHAnsi" w:eastAsia="Calibri" w:hAnsiTheme="majorHAnsi" w:cstheme="majorHAnsi"/>
                 <w:spacing w:val="2"/>
                 <w:kern w:val="144"/>
-                <w:highlight w:val="yellow"/>
               </w:rPr>
               <w:t>item.period</w:t>
             </w:r>
@@ -384,7 +367,6 @@
                 <w:rFonts w:asciiTheme="majorHAnsi" w:eastAsia="Calibri" w:hAnsiTheme="majorHAnsi" w:cstheme="majorHAnsi"/>
                 <w:spacing w:val="2"/>
                 <w:kern w:val="144"/>
-                <w:highlight w:val="yellow"/>
               </w:rPr>
               <w:t xml:space="preserve"> }}</w:t>
             </w:r>
@@ -412,7 +394,6 @@
                 <w:rFonts w:asciiTheme="majorHAnsi" w:eastAsia="Calibri" w:hAnsiTheme="majorHAnsi" w:cstheme="majorHAnsi"/>
                 <w:spacing w:val="2"/>
                 <w:kern w:val="144"/>
-                <w:highlight w:val="cyan"/>
               </w:rPr>
             </w:pPr>
             <w:r>
@@ -437,7 +418,6 @@
                 <w:rFonts w:asciiTheme="majorHAnsi" w:eastAsia="Calibri" w:hAnsiTheme="majorHAnsi" w:cstheme="majorHAnsi"/>
                 <w:spacing w:val="2"/>
                 <w:kern w:val="144"/>
-                <w:highlight w:val="yellow"/>
               </w:rPr>
               <w:t xml:space="preserve">{{ </w:t>
             </w:r>
@@ -447,7 +427,6 @@
                 <w:rFonts w:asciiTheme="majorHAnsi" w:eastAsia="Calibri" w:hAnsiTheme="majorHAnsi" w:cstheme="majorHAnsi"/>
                 <w:spacing w:val="2"/>
                 <w:kern w:val="144"/>
-                <w:highlight w:val="yellow"/>
               </w:rPr>
               <w:t>item.grade</w:t>
             </w:r>
@@ -458,7 +437,6 @@
                 <w:rFonts w:asciiTheme="majorHAnsi" w:eastAsia="Calibri" w:hAnsiTheme="majorHAnsi" w:cstheme="majorHAnsi"/>
                 <w:spacing w:val="2"/>
                 <w:kern w:val="144"/>
-                <w:highlight w:val="yellow"/>
               </w:rPr>
               <w:t>}}</w:t>
             </w:r>
@@ -486,7 +464,6 @@
                 <w:rFonts w:asciiTheme="majorHAnsi" w:eastAsia="Calibri" w:hAnsiTheme="majorHAnsi" w:cstheme="majorHAnsi"/>
                 <w:spacing w:val="2"/>
                 <w:kern w:val="144"/>
-                <w:highlight w:val="cyan"/>
               </w:rPr>
             </w:pPr>
             <w:r>
@@ -494,7 +471,6 @@
                 <w:rFonts w:asciiTheme="majorHAnsi" w:eastAsia="Calibri" w:hAnsiTheme="majorHAnsi" w:cstheme="majorHAnsi"/>
                 <w:spacing w:val="2"/>
                 <w:kern w:val="144"/>
-                <w:highlight w:val="cyan"/>
               </w:rPr>
               <w:t>{%</w:t>
             </w:r>
@@ -504,7 +480,6 @@
                 <w:rFonts w:asciiTheme="majorHAnsi" w:eastAsia="Calibri" w:hAnsiTheme="majorHAnsi" w:cstheme="majorHAnsi"/>
                 <w:spacing w:val="2"/>
                 <w:kern w:val="144"/>
-                <w:highlight w:val="cyan"/>
               </w:rPr>
               <w:t>tr</w:t>
             </w:r>
@@ -514,7 +489,6 @@
                 <w:rFonts w:asciiTheme="majorHAnsi" w:eastAsia="Calibri" w:hAnsiTheme="majorHAnsi" w:cstheme="majorHAnsi"/>
                 <w:spacing w:val="2"/>
                 <w:kern w:val="144"/>
-                <w:highlight w:val="cyan"/>
               </w:rPr>
               <w:t xml:space="preserve"> </w:t>
             </w:r>
@@ -524,7 +498,6 @@
                 <w:rFonts w:asciiTheme="majorHAnsi" w:eastAsia="Calibri" w:hAnsiTheme="majorHAnsi" w:cstheme="majorHAnsi"/>
                 <w:spacing w:val="2"/>
                 <w:kern w:val="144"/>
-                <w:highlight w:val="cyan"/>
               </w:rPr>
               <w:t>endfor</w:t>
             </w:r>
@@ -534,7 +507,6 @@
                 <w:rFonts w:asciiTheme="majorHAnsi" w:eastAsia="Calibri" w:hAnsiTheme="majorHAnsi" w:cstheme="majorHAnsi"/>
                 <w:spacing w:val="2"/>
                 <w:kern w:val="144"/>
-                <w:highlight w:val="cyan"/>
               </w:rPr>
               <w:t xml:space="preserve"> %}</w:t>
             </w:r>
@@ -562,7 +534,6 @@
                 <w:rFonts w:asciiTheme="majorHAnsi" w:eastAsia="Calibri" w:hAnsiTheme="majorHAnsi" w:cstheme="majorHAnsi"/>
                 <w:spacing w:val="2"/>
                 <w:kern w:val="144"/>
-                <w:highlight w:val="yellow"/>
               </w:rPr>
             </w:pPr>
             <w:r>
@@ -579,7 +550,6 @@
                 <w:rFonts w:asciiTheme="majorHAnsi" w:eastAsia="Calibri" w:hAnsiTheme="majorHAnsi" w:cstheme="majorHAnsi"/>
                 <w:spacing w:val="2"/>
                 <w:kern w:val="144"/>
-                <w:highlight w:val="yellow"/>
               </w:rPr>
               <w:t xml:space="preserve">{{ </w:t>
             </w:r>
@@ -589,7 +559,6 @@
                 <w:rFonts w:asciiTheme="majorHAnsi" w:eastAsia="Calibri" w:hAnsiTheme="majorHAnsi" w:cstheme="majorHAnsi"/>
                 <w:spacing w:val="2"/>
                 <w:kern w:val="144"/>
-                <w:highlight w:val="yellow"/>
               </w:rPr>
               <w:t>contractors</w:t>
             </w:r>
@@ -600,7 +569,6 @@
                 <w:rFonts w:asciiTheme="majorHAnsi" w:eastAsia="Calibri" w:hAnsiTheme="majorHAnsi" w:cstheme="majorHAnsi"/>
                 <w:spacing w:val="2"/>
                 <w:kern w:val="144"/>
-                <w:highlight w:val="yellow"/>
               </w:rPr>
               <w:t xml:space="preserve"> }}</w:t>
             </w:r>
@@ -638,27 +606,7 @@
                 <w:kern w:val="144"/>
                 <w:lang w:val="en-US"/>
               </w:rPr>
-              <w:t xml:space="preserve">CPF: </w:t>
-            </w:r>
-            <w:r>
-              <w:rPr>
-                <w:rFonts w:asciiTheme="majorHAnsi" w:eastAsia="Calibri" w:hAnsiTheme="majorHAnsi" w:cstheme="majorHAnsi"/>
-                <w:spacing w:val="2"/>
-                <w:kern w:val="144"/>
-                <w:highlight w:val="cyan"/>
-                <w:lang w:val="en-US"/>
-              </w:rPr>
-              <w:t>{% for item in contractors %}</w:t>
-            </w:r>
-            <w:r>
-              <w:rPr>
-                <w:rFonts w:asciiTheme="majorHAnsi" w:eastAsia="Calibri" w:hAnsiTheme="majorHAnsi" w:cstheme="majorHAnsi"/>
-                <w:spacing w:val="2"/>
-                <w:kern w:val="144"/>
-                <w:highlight w:val="yellow"/>
-                <w:lang w:val="en-US"/>
-              </w:rPr>
-              <w:t xml:space="preserve">{{ </w:t>
+              <w:t xml:space="preserve">CPF: {% for item in contractors %}{{ </w:t>
             </w:r>
             <w:proofErr w:type="spellStart"/>
             <w:r>
@@ -666,7 +614,6 @@
                 <w:rFonts w:asciiTheme="majorHAnsi" w:eastAsia="Calibri" w:hAnsiTheme="majorHAnsi" w:cstheme="majorHAnsi"/>
                 <w:spacing w:val="2"/>
                 <w:kern w:val="144"/>
-                <w:highlight w:val="yellow"/>
                 <w:lang w:val="en-US"/>
               </w:rPr>
               <w:t>item.cpf</w:t>
@@ -677,20 +624,9 @@
                 <w:rFonts w:asciiTheme="majorHAnsi" w:eastAsia="Calibri" w:hAnsiTheme="majorHAnsi" w:cstheme="majorHAnsi"/>
                 <w:spacing w:val="2"/>
                 <w:kern w:val="144"/>
-                <w:highlight w:val="yellow"/>
-                <w:lang w:val="en-US"/>
-              </w:rPr>
-              <w:t xml:space="preserve"> }} / </w:t>
-            </w:r>
-            <w:r>
-              <w:rPr>
-                <w:rFonts w:asciiTheme="majorHAnsi" w:eastAsia="Calibri" w:hAnsiTheme="majorHAnsi" w:cstheme="majorHAnsi"/>
-                <w:spacing w:val="2"/>
-                <w:kern w:val="144"/>
-                <w:highlight w:val="cyan"/>
-                <w:lang w:val="en-US"/>
-              </w:rPr>
-              <w:t xml:space="preserve">{% </w:t>
+                <w:lang w:val="en-US"/>
+              </w:rPr>
+              <w:t xml:space="preserve"> }} / {% </w:t>
             </w:r>
             <w:proofErr w:type="spellStart"/>
             <w:r>
@@ -698,7 +634,6 @@
                 <w:rFonts w:asciiTheme="majorHAnsi" w:eastAsia="Calibri" w:hAnsiTheme="majorHAnsi" w:cstheme="majorHAnsi"/>
                 <w:spacing w:val="2"/>
                 <w:kern w:val="144"/>
-                <w:highlight w:val="cyan"/>
                 <w:lang w:val="en-US"/>
               </w:rPr>
               <w:t>endfor</w:t>
@@ -709,7 +644,6 @@
                 <w:rFonts w:asciiTheme="majorHAnsi" w:eastAsia="Calibri" w:hAnsiTheme="majorHAnsi" w:cstheme="majorHAnsi"/>
                 <w:spacing w:val="2"/>
                 <w:kern w:val="144"/>
-                <w:highlight w:val="cyan"/>
                 <w:lang w:val="en-US"/>
               </w:rPr>
               <w:t xml:space="preserve"> %}</w:t>
@@ -737,7 +671,6 @@
                 <w:rFonts w:asciiTheme="majorHAnsi" w:eastAsia="Calibri" w:hAnsiTheme="majorHAnsi" w:cstheme="majorHAnsi"/>
                 <w:spacing w:val="2"/>
                 <w:kern w:val="144"/>
-                <w:highlight w:val="cyan"/>
                 <w:lang w:val="en-US"/>
               </w:rPr>
             </w:pPr>
@@ -759,27 +692,7 @@
                 <w:kern w:val="144"/>
                 <w:lang w:val="en-US"/>
               </w:rPr>
-              <w:t xml:space="preserve">: </w:t>
-            </w:r>
-            <w:r>
-              <w:rPr>
-                <w:rFonts w:asciiTheme="majorHAnsi" w:eastAsia="Calibri" w:hAnsiTheme="majorHAnsi" w:cstheme="majorHAnsi"/>
-                <w:spacing w:val="2"/>
-                <w:kern w:val="144"/>
-                <w:highlight w:val="cyan"/>
-                <w:lang w:val="en-US"/>
-              </w:rPr>
-              <w:t>{% for item in contractors %}</w:t>
-            </w:r>
-            <w:r>
-              <w:rPr>
-                <w:rFonts w:asciiTheme="majorHAnsi" w:eastAsia="Calibri" w:hAnsiTheme="majorHAnsi" w:cstheme="majorHAnsi"/>
-                <w:spacing w:val="2"/>
-                <w:kern w:val="144"/>
-                <w:highlight w:val="yellow"/>
-                <w:lang w:val="en-US"/>
-              </w:rPr>
-              <w:t xml:space="preserve">{{ </w:t>
+              <w:t xml:space="preserve">: {% for item in contractors %}{{ </w:t>
             </w:r>
             <w:proofErr w:type="spellStart"/>
             <w:r>
@@ -787,7 +700,6 @@
                 <w:rFonts w:asciiTheme="majorHAnsi" w:eastAsia="Calibri" w:hAnsiTheme="majorHAnsi" w:cstheme="majorHAnsi"/>
                 <w:spacing w:val="2"/>
                 <w:kern w:val="144"/>
-                <w:highlight w:val="yellow"/>
                 <w:lang w:val="en-US"/>
               </w:rPr>
               <w:t>item.telephone</w:t>
@@ -798,20 +710,9 @@
                 <w:rFonts w:asciiTheme="majorHAnsi" w:eastAsia="Calibri" w:hAnsiTheme="majorHAnsi" w:cstheme="majorHAnsi"/>
                 <w:spacing w:val="2"/>
                 <w:kern w:val="144"/>
-                <w:highlight w:val="yellow"/>
-                <w:lang w:val="en-US"/>
-              </w:rPr>
-              <w:t xml:space="preserve"> }} / </w:t>
-            </w:r>
-            <w:r>
-              <w:rPr>
-                <w:rFonts w:asciiTheme="majorHAnsi" w:eastAsia="Calibri" w:hAnsiTheme="majorHAnsi" w:cstheme="majorHAnsi"/>
-                <w:spacing w:val="2"/>
-                <w:kern w:val="144"/>
-                <w:highlight w:val="cyan"/>
-                <w:lang w:val="en-US"/>
-              </w:rPr>
-              <w:t xml:space="preserve">{% </w:t>
+                <w:lang w:val="en-US"/>
+              </w:rPr>
+              <w:t xml:space="preserve"> }} / {% </w:t>
             </w:r>
             <w:proofErr w:type="spellStart"/>
             <w:r>
@@ -819,7 +720,6 @@
                 <w:rFonts w:asciiTheme="majorHAnsi" w:eastAsia="Calibri" w:hAnsiTheme="majorHAnsi" w:cstheme="majorHAnsi"/>
                 <w:spacing w:val="2"/>
                 <w:kern w:val="144"/>
-                <w:highlight w:val="cyan"/>
                 <w:lang w:val="en-US"/>
               </w:rPr>
               <w:t>endfor</w:t>
@@ -830,7 +730,6 @@
                 <w:rFonts w:asciiTheme="majorHAnsi" w:eastAsia="Calibri" w:hAnsiTheme="majorHAnsi" w:cstheme="majorHAnsi"/>
                 <w:spacing w:val="2"/>
                 <w:kern w:val="144"/>
-                <w:highlight w:val="cyan"/>
                 <w:lang w:val="en-US"/>
               </w:rPr>
               <w:t xml:space="preserve"> %}</w:t>
@@ -856,7 +755,6 @@
                 <w:rFonts w:asciiTheme="majorHAnsi" w:eastAsia="Calibri" w:hAnsiTheme="majorHAnsi" w:cstheme="majorHAnsi"/>
                 <w:spacing w:val="2"/>
                 <w:kern w:val="144"/>
-                <w:highlight w:val="yellow"/>
                 <w:lang w:val="en-US"/>
               </w:rPr>
             </w:pPr>
@@ -885,27 +783,7 @@
                 <w:kern w:val="144"/>
                 <w:lang w:val="en-US"/>
               </w:rPr>
-              <w:t xml:space="preserve">: </w:t>
-            </w:r>
-            <w:r>
-              <w:rPr>
-                <w:rFonts w:asciiTheme="majorHAnsi" w:eastAsia="Calibri" w:hAnsiTheme="majorHAnsi" w:cstheme="majorHAnsi"/>
-                <w:spacing w:val="2"/>
-                <w:kern w:val="144"/>
-                <w:highlight w:val="cyan"/>
-                <w:lang w:val="en-US"/>
-              </w:rPr>
-              <w:t>{% for item in contractors %}</w:t>
-            </w:r>
-            <w:r>
-              <w:rPr>
-                <w:rFonts w:asciiTheme="majorHAnsi" w:eastAsia="Calibri" w:hAnsiTheme="majorHAnsi" w:cstheme="majorHAnsi"/>
-                <w:spacing w:val="2"/>
-                <w:kern w:val="144"/>
-                <w:highlight w:val="yellow"/>
-                <w:lang w:val="en-US"/>
-              </w:rPr>
-              <w:t xml:space="preserve">{{ </w:t>
+              <w:t xml:space="preserve">: {% for item in contractors %}{{ </w:t>
             </w:r>
             <w:proofErr w:type="spellStart"/>
             <w:r>
@@ -913,7 +791,6 @@
                 <w:rFonts w:asciiTheme="majorHAnsi" w:eastAsia="Calibri" w:hAnsiTheme="majorHAnsi" w:cstheme="majorHAnsi"/>
                 <w:spacing w:val="2"/>
                 <w:kern w:val="144"/>
-                <w:highlight w:val="yellow"/>
                 <w:lang w:val="en-US"/>
               </w:rPr>
               <w:t>item.email</w:t>
@@ -924,20 +801,9 @@
                 <w:rFonts w:asciiTheme="majorHAnsi" w:eastAsia="Calibri" w:hAnsiTheme="majorHAnsi" w:cstheme="majorHAnsi"/>
                 <w:spacing w:val="2"/>
                 <w:kern w:val="144"/>
-                <w:highlight w:val="yellow"/>
-                <w:lang w:val="en-US"/>
-              </w:rPr>
-              <w:t xml:space="preserve"> }} / </w:t>
-            </w:r>
-            <w:r>
-              <w:rPr>
-                <w:rFonts w:asciiTheme="majorHAnsi" w:eastAsia="Calibri" w:hAnsiTheme="majorHAnsi" w:cstheme="majorHAnsi"/>
-                <w:spacing w:val="2"/>
-                <w:kern w:val="144"/>
-                <w:highlight w:val="cyan"/>
-                <w:lang w:val="en-US"/>
-              </w:rPr>
-              <w:t xml:space="preserve">{% </w:t>
+                <w:lang w:val="en-US"/>
+              </w:rPr>
+              <w:t xml:space="preserve"> }} / {% </w:t>
             </w:r>
             <w:proofErr w:type="spellStart"/>
             <w:r>
@@ -945,7 +811,6 @@
                 <w:rFonts w:asciiTheme="majorHAnsi" w:eastAsia="Calibri" w:hAnsiTheme="majorHAnsi" w:cstheme="majorHAnsi"/>
                 <w:spacing w:val="2"/>
                 <w:kern w:val="144"/>
-                <w:highlight w:val="cyan"/>
                 <w:lang w:val="en-US"/>
               </w:rPr>
               <w:t>endfor</w:t>
@@ -956,7 +821,6 @@
                 <w:rFonts w:asciiTheme="majorHAnsi" w:eastAsia="Calibri" w:hAnsiTheme="majorHAnsi" w:cstheme="majorHAnsi"/>
                 <w:spacing w:val="2"/>
                 <w:kern w:val="144"/>
-                <w:highlight w:val="cyan"/>
                 <w:lang w:val="en-US"/>
               </w:rPr>
               <w:t xml:space="preserve"> %}</w:t>
@@ -1063,7 +927,6 @@
           <w:rFonts w:asciiTheme="majorHAnsi" w:eastAsia="Calibri" w:hAnsiTheme="majorHAnsi" w:cstheme="majorHAnsi"/>
           <w:spacing w:val="2"/>
           <w:kern w:val="144"/>
-          <w:highlight w:val="yellow"/>
         </w:rPr>
         <w:t>{{ “</w:t>
       </w:r>
@@ -1073,7 +936,6 @@
           <w:rFonts w:asciiTheme="majorHAnsi" w:eastAsia="Calibri" w:hAnsiTheme="majorHAnsi" w:cstheme="majorHAnsi"/>
           <w:spacing w:val="2"/>
           <w:kern w:val="144"/>
-          <w:highlight w:val="yellow"/>
         </w:rPr>
         <w:t>%.2f”|format(</w:t>
       </w:r>
@@ -1083,7 +945,6 @@
           <w:rFonts w:asciiTheme="majorHAnsi" w:eastAsia="Calibri" w:hAnsiTheme="majorHAnsi" w:cstheme="majorHAnsi"/>
           <w:spacing w:val="2"/>
           <w:kern w:val="144"/>
-          <w:highlight w:val="yellow"/>
         </w:rPr>
         <w:t>input_value</w:t>
       </w:r>
@@ -1093,7 +954,6 @@
           <w:rFonts w:asciiTheme="majorHAnsi" w:eastAsia="Calibri" w:hAnsiTheme="majorHAnsi" w:cstheme="majorHAnsi"/>
           <w:spacing w:val="2"/>
           <w:kern w:val="144"/>
-          <w:highlight w:val="yellow"/>
         </w:rPr>
         <w:t xml:space="preserve">) | </w:t>
       </w:r>
@@ -1103,7 +963,6 @@
           <w:rFonts w:asciiTheme="majorHAnsi" w:eastAsia="Calibri" w:hAnsiTheme="majorHAnsi" w:cstheme="majorHAnsi"/>
           <w:spacing w:val="2"/>
           <w:kern w:val="144"/>
-          <w:highlight w:val="yellow"/>
         </w:rPr>
         <w:t>replace</w:t>
       </w:r>
@@ -1113,7 +972,6 @@
           <w:rFonts w:asciiTheme="majorHAnsi" w:eastAsia="Calibri" w:hAnsiTheme="majorHAnsi" w:cstheme="majorHAnsi"/>
           <w:spacing w:val="2"/>
           <w:kern w:val="144"/>
-          <w:highlight w:val="yellow"/>
         </w:rPr>
         <w:t xml:space="preserve">(“.”,”,”) }} ({{ </w:t>
       </w:r>
@@ -1123,7 +981,6 @@
           <w:rFonts w:asciiTheme="majorHAnsi" w:eastAsia="Calibri" w:hAnsiTheme="majorHAnsi" w:cstheme="majorHAnsi"/>
           <w:spacing w:val="2"/>
           <w:kern w:val="144"/>
-          <w:highlight w:val="yellow"/>
         </w:rPr>
         <w:t>input_value_words</w:t>
       </w:r>
@@ -1133,7 +990,6 @@
           <w:rFonts w:asciiTheme="majorHAnsi" w:eastAsia="Calibri" w:hAnsiTheme="majorHAnsi" w:cstheme="majorHAnsi"/>
           <w:spacing w:val="2"/>
           <w:kern w:val="144"/>
-          <w:highlight w:val="yellow"/>
         </w:rPr>
         <w:t xml:space="preserve"> }}).</w:t>
       </w:r>
@@ -1166,7 +1022,6 @@
           <w:rFonts w:asciiTheme="majorHAnsi" w:eastAsia="Calibri" w:hAnsiTheme="majorHAnsi" w:cstheme="majorHAnsi"/>
           <w:spacing w:val="2"/>
           <w:kern w:val="144"/>
-          <w:highlight w:val="yellow"/>
         </w:rPr>
         <w:t xml:space="preserve">{{ </w:t>
       </w:r>
@@ -1176,7 +1031,6 @@
           <w:rFonts w:asciiTheme="majorHAnsi" w:eastAsia="Calibri" w:hAnsiTheme="majorHAnsi" w:cstheme="majorHAnsi"/>
           <w:spacing w:val="2"/>
           <w:kern w:val="144"/>
-          <w:highlight w:val="yellow"/>
         </w:rPr>
         <w:t>school</w:t>
       </w:r>
@@ -1186,7 +1040,6 @@
           <w:rFonts w:asciiTheme="majorHAnsi" w:eastAsia="Calibri" w:hAnsiTheme="majorHAnsi" w:cstheme="majorHAnsi"/>
           <w:spacing w:val="2"/>
           <w:kern w:val="144"/>
-          <w:highlight w:val="yellow"/>
         </w:rPr>
         <w:t>_year</w:t>
       </w:r>
@@ -1196,17 +1049,8 @@
           <w:rFonts w:asciiTheme="majorHAnsi" w:eastAsia="Calibri" w:hAnsiTheme="majorHAnsi" w:cstheme="majorHAnsi"/>
           <w:spacing w:val="2"/>
           <w:kern w:val="144"/>
-          <w:highlight w:val="yellow"/>
-        </w:rPr>
-        <w:t xml:space="preserve"> }}</w:t>
-      </w:r>
-      <w:r>
-        <w:rPr>
-          <w:rFonts w:asciiTheme="majorHAnsi" w:eastAsia="Calibri" w:hAnsiTheme="majorHAnsi" w:cstheme="majorHAnsi"/>
-          <w:spacing w:val="2"/>
-          <w:kern w:val="144"/>
-        </w:rPr>
-        <w:t xml:space="preserve">, conforme contrato de prestação de serviços educacionais a ser assinado quando for efetivada a matrícula do(a) aluno(a). </w:t>
+        </w:rPr>
+        <w:t xml:space="preserve"> }}, conforme contrato de prestação de serviços educacionais a ser assinado quando for efetivada a matrícula do(a) aluno(a). </w:t>
       </w:r>
     </w:p>
     <w:p>
@@ -1229,15 +1073,7 @@
           <w:spacing w:val="2"/>
           <w:kern w:val="144"/>
         </w:rPr>
-        <w:t>Ca</w:t>
-      </w:r>
-      <w:r>
-        <w:rPr>
-          <w:rFonts w:asciiTheme="majorHAnsi" w:eastAsia="Calibri" w:hAnsiTheme="majorHAnsi" w:cstheme="majorHAnsi"/>
-          <w:spacing w:val="2"/>
-          <w:kern w:val="144"/>
-        </w:rPr>
-        <w:t xml:space="preserve">so haja discordância do Responsável quanto ao valor da anuidade do ano letivo de </w:t>
+        <w:t xml:space="preserve">Caso haja discordância do Responsável quanto ao valor da anuidade do ano letivo de </w:t>
       </w:r>
       <w:proofErr w:type="gramStart"/>
       <w:r>
@@ -1245,7 +1081,6 @@
           <w:rFonts w:asciiTheme="majorHAnsi" w:eastAsia="Calibri" w:hAnsiTheme="majorHAnsi" w:cstheme="majorHAnsi"/>
           <w:spacing w:val="2"/>
           <w:kern w:val="144"/>
-          <w:highlight w:val="yellow"/>
         </w:rPr>
         <w:t xml:space="preserve">{{ </w:t>
       </w:r>
@@ -1255,7 +1090,6 @@
           <w:rFonts w:asciiTheme="majorHAnsi" w:eastAsia="Calibri" w:hAnsiTheme="majorHAnsi" w:cstheme="majorHAnsi"/>
           <w:spacing w:val="2"/>
           <w:kern w:val="144"/>
-          <w:highlight w:val="yellow"/>
         </w:rPr>
         <w:t>school</w:t>
       </w:r>
@@ -1265,7 +1099,6 @@
           <w:rFonts w:asciiTheme="majorHAnsi" w:eastAsia="Calibri" w:hAnsiTheme="majorHAnsi" w:cstheme="majorHAnsi"/>
           <w:spacing w:val="2"/>
           <w:kern w:val="144"/>
-          <w:highlight w:val="yellow"/>
         </w:rPr>
         <w:t>_year</w:t>
       </w:r>
@@ -1275,7 +1108,32 @@
           <w:rFonts w:asciiTheme="majorHAnsi" w:eastAsia="Calibri" w:hAnsiTheme="majorHAnsi" w:cstheme="majorHAnsi"/>
           <w:spacing w:val="2"/>
           <w:kern w:val="144"/>
-          <w:highlight w:val="yellow"/>
+        </w:rPr>
+        <w:t xml:space="preserve"> }} ou aos termos do Contrato de Prestação de Serviços Educacionais, o valor pago a título de reserva de vaga será devolvido de forma integral, desde que solicitado por escrito, na Secretaria ou por e-mail, até </w:t>
+      </w:r>
+      <w:r>
+        <w:rPr>
+          <w:rFonts w:asciiTheme="majorHAnsi" w:eastAsia="Calibri" w:hAnsiTheme="majorHAnsi" w:cstheme="majorHAnsi"/>
+          <w:spacing w:val="2"/>
+          <w:kern w:val="144"/>
+        </w:rPr>
+        <w:t xml:space="preserve">31/12/{{ </w:t>
+      </w:r>
+      <w:proofErr w:type="spellStart"/>
+      <w:r>
+        <w:rPr>
+          <w:rFonts w:asciiTheme="majorHAnsi" w:eastAsia="Calibri" w:hAnsiTheme="majorHAnsi" w:cstheme="majorHAnsi"/>
+          <w:spacing w:val="2"/>
+          <w:kern w:val="144"/>
+        </w:rPr>
+        <w:t>school_current_year</w:t>
+      </w:r>
+      <w:proofErr w:type="spellEnd"/>
+      <w:r>
+        <w:rPr>
+          <w:rFonts w:asciiTheme="majorHAnsi" w:eastAsia="Calibri" w:hAnsiTheme="majorHAnsi" w:cstheme="majorHAnsi"/>
+          <w:spacing w:val="2"/>
+          <w:kern w:val="144"/>
         </w:rPr>
         <w:t xml:space="preserve"> }}</w:t>
       </w:r>
@@ -1285,69 +1143,7 @@
           <w:spacing w:val="2"/>
           <w:kern w:val="144"/>
         </w:rPr>
-        <w:t xml:space="preserve"> ou aos termos do Contrato de Prestação de Serviços Educacionais, o valor pago a título de reserva de vaga será devolvido de forma integral, desde que solicitado por escrito, na Secretaria ou por e-mail, </w:t>
-      </w:r>
-      <w:r>
-        <w:rPr>
-          <w:rFonts w:asciiTheme="majorHAnsi" w:eastAsia="Calibri" w:hAnsiTheme="majorHAnsi" w:cstheme="majorHAnsi"/>
-          <w:spacing w:val="2"/>
-          <w:kern w:val="144"/>
-        </w:rPr>
-        <w:t xml:space="preserve">até </w:t>
-      </w:r>
-      <w:r>
-        <w:rPr>
-          <w:rFonts w:asciiTheme="majorHAnsi" w:eastAsia="Calibri" w:hAnsiTheme="majorHAnsi" w:cstheme="majorHAnsi"/>
-          <w:spacing w:val="2"/>
-          <w:kern w:val="144"/>
-        </w:rPr>
-        <w:t>31/12</w:t>
-      </w:r>
-      <w:r>
-        <w:rPr>
-          <w:rFonts w:asciiTheme="majorHAnsi" w:eastAsia="Calibri" w:hAnsiTheme="majorHAnsi" w:cstheme="majorHAnsi"/>
-          <w:spacing w:val="2"/>
-          <w:kern w:val="144"/>
-          <w:highlight w:val="yellow"/>
-        </w:rPr>
-        <w:t xml:space="preserve">/{{ </w:t>
-      </w:r>
-      <w:proofErr w:type="spellStart"/>
-      <w:r>
-        <w:rPr>
-          <w:rFonts w:asciiTheme="majorHAnsi" w:eastAsia="Calibri" w:hAnsiTheme="majorHAnsi" w:cstheme="majorHAnsi"/>
-          <w:spacing w:val="2"/>
-          <w:kern w:val="144"/>
-          <w:highlight w:val="yellow"/>
-        </w:rPr>
-        <w:t>school_current_year</w:t>
-      </w:r>
-      <w:proofErr w:type="spellEnd"/>
-      <w:r>
-        <w:rPr>
-          <w:rFonts w:asciiTheme="majorHAnsi" w:eastAsia="Calibri" w:hAnsiTheme="majorHAnsi" w:cstheme="majorHAnsi"/>
-          <w:spacing w:val="2"/>
-          <w:kern w:val="144"/>
-          <w:highlight w:val="yellow"/>
-        </w:rPr>
-        <w:t xml:space="preserve"> }}</w:t>
-      </w:r>
-      <w:r>
-        <w:rPr>
-          <w:rFonts w:asciiTheme="majorHAnsi" w:eastAsia="Calibri" w:hAnsiTheme="majorHAnsi" w:cstheme="majorHAnsi"/>
-          <w:spacing w:val="2"/>
-          <w:kern w:val="144"/>
-          <w:highlight w:val="yellow"/>
-        </w:rPr>
-        <w:t>.</w:t>
-      </w:r>
-      <w:r>
-        <w:rPr>
-          <w:rFonts w:asciiTheme="majorHAnsi" w:eastAsia="Calibri" w:hAnsiTheme="majorHAnsi" w:cstheme="majorHAnsi"/>
-          <w:spacing w:val="2"/>
-          <w:kern w:val="144"/>
-        </w:rPr>
-        <w:t xml:space="preserve"> Caso a desistência por parte do Responsável seja formalizada após essa data, a Escola reterá o equivalente a 20% (vinte por cento) do valor pago a título de reserva de vaga, a fim de custear as despesas operacionais e tributárias.</w:t>
+        <w:t>. Caso a desistência por parte do Responsável seja formalizada após essa data, a Escola reterá o equivalente a 20% (vinte por cento) do valor pago a título de reserva de vaga, a fim de custear as despesas operacionais e tributárias.</w:t>
       </w:r>
     </w:p>
     <w:p>
@@ -1386,7 +1182,6 @@
           <w:rFonts w:asciiTheme="majorHAnsi" w:eastAsia="Calibri" w:hAnsiTheme="majorHAnsi" w:cstheme="majorHAnsi"/>
           <w:spacing w:val="2"/>
           <w:kern w:val="144"/>
-          <w:highlight w:val="yellow"/>
         </w:rPr>
         <w:t>{</w:t>
       </w:r>
@@ -1396,7 +1191,6 @@
           <w:rFonts w:asciiTheme="majorHAnsi" w:eastAsia="Calibri" w:hAnsiTheme="majorHAnsi" w:cstheme="majorHAnsi"/>
           <w:spacing w:val="2"/>
           <w:kern w:val="144"/>
-          <w:highlight w:val="yellow"/>
         </w:rPr>
         <w:t xml:space="preserve">{ </w:t>
       </w:r>
@@ -1406,7 +1200,6 @@
           <w:rFonts w:asciiTheme="majorHAnsi" w:eastAsia="Calibri" w:hAnsiTheme="majorHAnsi" w:cstheme="majorHAnsi"/>
           <w:spacing w:val="2"/>
           <w:kern w:val="144"/>
-          <w:highlight w:val="yellow"/>
         </w:rPr>
         <w:t>school_year</w:t>
       </w:r>
@@ -1416,7 +1209,6 @@
           <w:rFonts w:asciiTheme="majorHAnsi" w:eastAsia="Calibri" w:hAnsiTheme="majorHAnsi" w:cstheme="majorHAnsi"/>
           <w:spacing w:val="2"/>
           <w:kern w:val="144"/>
-          <w:highlight w:val="yellow"/>
         </w:rPr>
         <w:t xml:space="preserve"> }}</w:t>
       </w:r>
@@ -1642,7 +1434,6 @@
           <w:rFonts w:asciiTheme="majorHAnsi" w:eastAsia="Calibri" w:hAnsiTheme="majorHAnsi" w:cstheme="majorHAnsi"/>
           <w:spacing w:val="2"/>
           <w:kern w:val="144"/>
-          <w:highlight w:val="yellow"/>
         </w:rPr>
         <w:t xml:space="preserve">{{ </w:t>
       </w:r>
@@ -1652,7 +1443,6 @@
           <w:rFonts w:asciiTheme="majorHAnsi" w:eastAsia="Calibri" w:hAnsiTheme="majorHAnsi" w:cstheme="majorHAnsi"/>
           <w:spacing w:val="2"/>
           <w:kern w:val="144"/>
-          <w:highlight w:val="yellow"/>
         </w:rPr>
         <w:t>school</w:t>
       </w:r>
@@ -1662,7 +1452,6 @@
           <w:rFonts w:asciiTheme="majorHAnsi" w:eastAsia="Calibri" w:hAnsiTheme="majorHAnsi" w:cstheme="majorHAnsi"/>
           <w:spacing w:val="2"/>
           <w:kern w:val="144"/>
-          <w:highlight w:val="yellow"/>
         </w:rPr>
         <w:t>_year</w:t>
       </w:r>
@@ -1672,7 +1461,6 @@
           <w:rFonts w:asciiTheme="majorHAnsi" w:eastAsia="Calibri" w:hAnsiTheme="majorHAnsi" w:cstheme="majorHAnsi"/>
           <w:spacing w:val="2"/>
           <w:kern w:val="144"/>
-          <w:highlight w:val="yellow"/>
         </w:rPr>
         <w:t xml:space="preserve"> }}</w:t>
       </w:r>
@@ -1755,7 +1543,6 @@
           <w:rFonts w:asciiTheme="majorHAnsi" w:eastAsia="Calibri" w:hAnsiTheme="majorHAnsi" w:cstheme="majorHAnsi"/>
           <w:spacing w:val="2"/>
           <w:kern w:val="144"/>
-          <w:highlight w:val="yellow"/>
         </w:rPr>
         <w:t xml:space="preserve">{{ </w:t>
       </w:r>
@@ -1765,7 +1552,6 @@
           <w:rFonts w:asciiTheme="majorHAnsi" w:eastAsia="Calibri" w:hAnsiTheme="majorHAnsi" w:cstheme="majorHAnsi"/>
           <w:spacing w:val="2"/>
           <w:kern w:val="144"/>
-          <w:highlight w:val="yellow"/>
         </w:rPr>
         <w:t>school_current_year</w:t>
       </w:r>
@@ -1775,7 +1561,6 @@
           <w:rFonts w:asciiTheme="majorHAnsi" w:eastAsia="Calibri" w:hAnsiTheme="majorHAnsi" w:cstheme="majorHAnsi"/>
           <w:spacing w:val="2"/>
           <w:kern w:val="144"/>
-          <w:highlight w:val="yellow"/>
         </w:rPr>
         <w:t xml:space="preserve"> }}.</w:t>
       </w:r>
@@ -1817,7 +1602,6 @@
           <w:rFonts w:asciiTheme="majorHAnsi" w:eastAsia="Calibri" w:hAnsiTheme="majorHAnsi" w:cstheme="majorHAnsi"/>
           <w:spacing w:val="2"/>
           <w:kern w:val="144"/>
-          <w:highlight w:val="yellow"/>
         </w:rPr>
         <w:t xml:space="preserve">{{ </w:t>
       </w:r>
@@ -1827,7 +1611,6 @@
           <w:rFonts w:asciiTheme="majorHAnsi" w:eastAsia="Calibri" w:hAnsiTheme="majorHAnsi" w:cstheme="majorHAnsi"/>
           <w:spacing w:val="2"/>
           <w:kern w:val="144"/>
-          <w:highlight w:val="yellow"/>
         </w:rPr>
         <w:t>school_year</w:t>
       </w:r>
@@ -1837,7 +1620,6 @@
           <w:rFonts w:asciiTheme="majorHAnsi" w:eastAsia="Calibri" w:hAnsiTheme="majorHAnsi" w:cstheme="majorHAnsi"/>
           <w:spacing w:val="2"/>
           <w:kern w:val="144"/>
-          <w:highlight w:val="yellow"/>
         </w:rPr>
         <w:t xml:space="preserve"> }}</w:t>
       </w:r>
@@ -1887,7 +1669,6 @@
           <w:rFonts w:asciiTheme="majorHAnsi" w:eastAsia="Calibri" w:hAnsiTheme="majorHAnsi" w:cstheme="majorHAnsi"/>
           <w:spacing w:val="2"/>
           <w:kern w:val="144"/>
-          <w:highlight w:val="yellow"/>
         </w:rPr>
         <w:t xml:space="preserve">{{ </w:t>
       </w:r>
@@ -1897,7 +1678,6 @@
           <w:rFonts w:asciiTheme="majorHAnsi" w:eastAsia="Calibri" w:hAnsiTheme="majorHAnsi" w:cstheme="majorHAnsi"/>
           <w:spacing w:val="2"/>
           <w:kern w:val="144"/>
-          <w:highlight w:val="yellow"/>
         </w:rPr>
         <w:t>school_year</w:t>
       </w:r>
@@ -1907,7 +1687,6 @@
           <w:rFonts w:asciiTheme="majorHAnsi" w:eastAsia="Calibri" w:hAnsiTheme="majorHAnsi" w:cstheme="majorHAnsi"/>
           <w:spacing w:val="2"/>
           <w:kern w:val="144"/>
-          <w:highlight w:val="yellow"/>
         </w:rPr>
         <w:t xml:space="preserve"> }}</w:t>
       </w:r>
@@ -1938,7 +1717,6 @@
           <w:rFonts w:asciiTheme="majorHAnsi" w:eastAsia="Calibri" w:hAnsiTheme="majorHAnsi" w:cstheme="majorHAnsi"/>
           <w:spacing w:val="2"/>
           <w:kern w:val="144"/>
-          <w:highlight w:val="yellow"/>
           <w:lang w:val="en-US"/>
         </w:rPr>
         <w:t>{</w:t>
@@ -1949,7 +1727,6 @@
           <w:rFonts w:asciiTheme="majorHAnsi" w:eastAsia="Calibri" w:hAnsiTheme="majorHAnsi" w:cstheme="majorHAnsi"/>
           <w:spacing w:val="2"/>
           <w:kern w:val="144"/>
-          <w:highlight w:val="yellow"/>
           <w:lang w:val="en-US"/>
         </w:rPr>
         <w:t xml:space="preserve">{ </w:t>
@@ -1960,7 +1737,6 @@
           <w:rFonts w:asciiTheme="majorHAnsi" w:eastAsia="Calibri" w:hAnsiTheme="majorHAnsi" w:cstheme="majorHAnsi"/>
           <w:spacing w:val="2"/>
           <w:kern w:val="144"/>
-          <w:highlight w:val="yellow"/>
           <w:lang w:val="en-US"/>
         </w:rPr>
         <w:t>title</w:t>
@@ -1971,7 +1747,6 @@
           <w:rFonts w:asciiTheme="majorHAnsi" w:eastAsia="Calibri" w:hAnsiTheme="majorHAnsi" w:cstheme="majorHAnsi"/>
           <w:spacing w:val="2"/>
           <w:kern w:val="144"/>
-          <w:highlight w:val="yellow"/>
           <w:lang w:val="en-US"/>
         </w:rPr>
         <w:t>_case</w:t>
@@ -1982,7 +1757,6 @@
           <w:rFonts w:asciiTheme="majorHAnsi" w:eastAsia="Calibri" w:hAnsiTheme="majorHAnsi" w:cstheme="majorHAnsi"/>
           <w:spacing w:val="2"/>
           <w:kern w:val="144"/>
-          <w:highlight w:val="yellow"/>
           <w:lang w:val="en-US"/>
         </w:rPr>
         <w:t>(</w:t>
@@ -1993,7 +1767,6 @@
           <w:rFonts w:asciiTheme="majorHAnsi" w:eastAsia="Calibri" w:hAnsiTheme="majorHAnsi" w:cstheme="majorHAnsi"/>
           <w:spacing w:val="2"/>
           <w:kern w:val="144"/>
-          <w:highlight w:val="yellow"/>
           <w:lang w:val="en-US"/>
         </w:rPr>
         <w:t>signature_local</w:t>
@@ -2004,7 +1777,6 @@
           <w:rFonts w:asciiTheme="majorHAnsi" w:eastAsia="Calibri" w:hAnsiTheme="majorHAnsi" w:cstheme="majorHAnsi"/>
           <w:spacing w:val="2"/>
           <w:kern w:val="144"/>
-          <w:highlight w:val="yellow"/>
           <w:lang w:val="en-US"/>
         </w:rPr>
         <w:t xml:space="preserve"> | lower) }}, {{</w:t>
@@ -2015,7 +1787,6 @@
           <w:rFonts w:asciiTheme="majorHAnsi" w:eastAsia="Calibri" w:hAnsiTheme="majorHAnsi" w:cstheme="majorHAnsi"/>
           <w:spacing w:val="2"/>
           <w:kern w:val="144"/>
-          <w:highlight w:val="yellow"/>
           <w:lang w:val="en-US"/>
         </w:rPr>
         <w:t>signature_date</w:t>
@@ -2026,7 +1797,6 @@
           <w:rFonts w:asciiTheme="majorHAnsi" w:eastAsia="Calibri" w:hAnsiTheme="majorHAnsi" w:cstheme="majorHAnsi"/>
           <w:spacing w:val="2"/>
           <w:kern w:val="144"/>
-          <w:highlight w:val="yellow"/>
           <w:lang w:val="en-US"/>
         </w:rPr>
         <w:t xml:space="preserve"> }}.</w:t>
@@ -2068,7 +1838,6 @@
                 <w:szCs w:val="18"/>
               </w:rPr>
             </w:pPr>
-            <w:bookmarkStart w:id="0" w:name="_GoBack"/>
             <w:r>
               <w:rPr>
                 <w:rFonts w:asciiTheme="majorHAnsi" w:eastAsia="Calibri" w:hAnsiTheme="majorHAnsi" w:cstheme="majorHAnsi"/>
@@ -2111,7 +1880,6 @@
                 <w:kern w:val="144"/>
                 <w:sz w:val="16"/>
                 <w:szCs w:val="16"/>
-                <w:highlight w:val="cyan"/>
                 <w:lang w:val="en-US"/>
               </w:rPr>
               <w:t>{%p for item in contractors %}</w:t>
@@ -2119,146 +1887,108 @@
           </w:p>
           <w:p>
             <w:pPr>
-              <w:pStyle w:val="Ttulo3"/>
+              <w:keepNext/>
               <w:widowControl w:val="0"/>
-              <w:spacing w:before="300" w:after="0" w:line="240" w:lineRule="auto"/>
-              <w:ind w:right="5"/>
+              <w:spacing w:before="300" w:line="240" w:lineRule="auto"/>
               <w:jc w:val="center"/>
               <w:rPr>
                 <w:rFonts w:asciiTheme="majorHAnsi" w:eastAsia="Calibri" w:hAnsiTheme="majorHAnsi" w:cstheme="majorHAnsi"/>
-                <w:b/>
-                <w:color w:val="000000"/>
-                <w:spacing w:val="2"/>
-                <w:kern w:val="144"/>
-                <w:sz w:val="16"/>
-                <w:szCs w:val="16"/>
-                <w:lang w:val="en-US"/>
-              </w:rPr>
-            </w:pPr>
-            <w:r>
-              <w:rPr>
-                <w:rFonts w:asciiTheme="majorHAnsi" w:eastAsia="Calibri" w:hAnsiTheme="majorHAnsi" w:cstheme="majorHAnsi"/>
-                <w:color w:val="FFFFFF"/>
                 <w:spacing w:val="2"/>
                 <w:kern w:val="144"/>
                 <w:sz w:val="18"/>
                 <w:szCs w:val="18"/>
-                <w:shd w:val="clear" w:color="auto" w:fill="FF9900"/>
-                <w:lang w:val="en-US"/>
-              </w:rPr>
-              <w:t>{</w:t>
-            </w:r>
-            <w:proofErr w:type="gramStart"/>
-            <w:r>
-              <w:rPr>
-                <w:rFonts w:asciiTheme="majorHAnsi" w:eastAsia="Calibri" w:hAnsiTheme="majorHAnsi" w:cstheme="majorHAnsi"/>
-                <w:color w:val="FFFFFF"/>
+                <w:lang w:val="en-US"/>
+              </w:rPr>
+            </w:pPr>
+            <w:r>
+              <w:rPr>
+                <w:rFonts w:asciiTheme="majorHAnsi" w:eastAsia="Calibri" w:hAnsiTheme="majorHAnsi" w:cstheme="majorHAnsi"/>
+                <w:color w:val="FFFFFF" w:themeColor="background1"/>
                 <w:spacing w:val="2"/>
                 <w:kern w:val="144"/>
                 <w:sz w:val="18"/>
                 <w:szCs w:val="18"/>
-                <w:shd w:val="clear" w:color="auto" w:fill="FF9900"/>
-                <w:lang w:val="en-US"/>
-              </w:rPr>
-              <w:t xml:space="preserve">{ </w:t>
+                <w:lang w:val="en-US"/>
+              </w:rPr>
+              <w:t xml:space="preserve">{{ </w:t>
             </w:r>
             <w:proofErr w:type="spellStart"/>
             <w:r>
               <w:rPr>
                 <w:rFonts w:asciiTheme="majorHAnsi" w:eastAsia="Calibri" w:hAnsiTheme="majorHAnsi" w:cstheme="majorHAnsi"/>
-                <w:color w:val="FFFFFF"/>
+                <w:color w:val="FFFFFF" w:themeColor="background1"/>
                 <w:spacing w:val="2"/>
                 <w:kern w:val="144"/>
                 <w:sz w:val="18"/>
                 <w:szCs w:val="18"/>
-                <w:shd w:val="clear" w:color="auto" w:fill="FF9900"/>
-                <w:lang w:val="en-US"/>
-              </w:rPr>
-              <w:t>generate</w:t>
-            </w:r>
-            <w:proofErr w:type="gramEnd"/>
-            <w:r>
-              <w:rPr>
-                <w:rFonts w:asciiTheme="majorHAnsi" w:eastAsia="Calibri" w:hAnsiTheme="majorHAnsi" w:cstheme="majorHAnsi"/>
-                <w:color w:val="FFFFFF"/>
+                <w:lang w:val="en-US"/>
+              </w:rPr>
+              <w:t>generate_anchor</w:t>
+            </w:r>
+            <w:proofErr w:type="spellEnd"/>
+            <w:r>
+              <w:rPr>
+                <w:rFonts w:asciiTheme="majorHAnsi" w:eastAsia="Calibri" w:hAnsiTheme="majorHAnsi" w:cstheme="majorHAnsi"/>
+                <w:color w:val="FFFFFF" w:themeColor="background1"/>
                 <w:spacing w:val="2"/>
                 <w:kern w:val="144"/>
                 <w:sz w:val="18"/>
                 <w:szCs w:val="18"/>
-                <w:shd w:val="clear" w:color="auto" w:fill="FF9900"/>
-                <w:lang w:val="en-US"/>
-              </w:rPr>
-              <w:t>_anchor</w:t>
-            </w:r>
-            <w:proofErr w:type="spellEnd"/>
-            <w:r>
-              <w:rPr>
-                <w:rFonts w:asciiTheme="majorHAnsi" w:eastAsia="Calibri" w:hAnsiTheme="majorHAnsi" w:cstheme="majorHAnsi"/>
-                <w:color w:val="FFFFFF"/>
+                <w:lang w:val="en-US"/>
+              </w:rPr>
+              <w:t>('</w:t>
+            </w:r>
+            <w:proofErr w:type="spellStart"/>
+            <w:r>
+              <w:rPr>
+                <w:rFonts w:asciiTheme="majorHAnsi" w:eastAsia="Calibri" w:hAnsiTheme="majorHAnsi" w:cstheme="majorHAnsi"/>
+                <w:color w:val="FFFFFF" w:themeColor="background1"/>
                 <w:spacing w:val="2"/>
                 <w:kern w:val="144"/>
                 <w:sz w:val="18"/>
                 <w:szCs w:val="18"/>
-                <w:shd w:val="clear" w:color="auto" w:fill="FF9900"/>
-                <w:lang w:val="en-US"/>
-              </w:rPr>
-              <w:t>('</w:t>
-            </w:r>
-            <w:proofErr w:type="spellStart"/>
-            <w:r>
-              <w:rPr>
-                <w:rFonts w:asciiTheme="majorHAnsi" w:eastAsia="Calibri" w:hAnsiTheme="majorHAnsi" w:cstheme="majorHAnsi"/>
-                <w:color w:val="FFFFFF"/>
+                <w:lang w:val="en-US"/>
+              </w:rPr>
+              <w:t>signHere</w:t>
+            </w:r>
+            <w:proofErr w:type="spellEnd"/>
+            <w:r>
+              <w:rPr>
+                <w:rFonts w:asciiTheme="majorHAnsi" w:eastAsia="Calibri" w:hAnsiTheme="majorHAnsi" w:cstheme="majorHAnsi"/>
+                <w:color w:val="FFFFFF" w:themeColor="background1"/>
                 <w:spacing w:val="2"/>
                 <w:kern w:val="144"/>
                 <w:sz w:val="18"/>
                 <w:szCs w:val="18"/>
-                <w:shd w:val="clear" w:color="auto" w:fill="FF9900"/>
-                <w:lang w:val="en-US"/>
-              </w:rPr>
-              <w:t>signHere</w:t>
-            </w:r>
-            <w:proofErr w:type="spellEnd"/>
-            <w:r>
-              <w:rPr>
-                <w:rFonts w:asciiTheme="majorHAnsi" w:eastAsia="Calibri" w:hAnsiTheme="majorHAnsi" w:cstheme="majorHAnsi"/>
-                <w:color w:val="FFFFFF"/>
+                <w:lang w:val="en-US"/>
+              </w:rPr>
+              <w:t xml:space="preserve">', </w:t>
+            </w:r>
+            <w:proofErr w:type="spellStart"/>
+            <w:r>
+              <w:rPr>
+                <w:rFonts w:asciiTheme="majorHAnsi" w:eastAsia="Calibri" w:hAnsiTheme="majorHAnsi" w:cstheme="majorHAnsi"/>
+                <w:color w:val="FFFFFF" w:themeColor="background1"/>
                 <w:spacing w:val="2"/>
                 <w:kern w:val="144"/>
                 <w:sz w:val="18"/>
                 <w:szCs w:val="18"/>
-                <w:shd w:val="clear" w:color="auto" w:fill="FF9900"/>
-                <w:lang w:val="en-US"/>
-              </w:rPr>
-              <w:t xml:space="preserve">', </w:t>
-            </w:r>
-            <w:proofErr w:type="spellStart"/>
-            <w:r>
-              <w:rPr>
-                <w:rFonts w:asciiTheme="majorHAnsi" w:eastAsia="Calibri" w:hAnsiTheme="majorHAnsi" w:cstheme="majorHAnsi"/>
-                <w:color w:val="FFFFFF"/>
+                <w:lang w:val="en-US"/>
+              </w:rPr>
+              <w:t>item.email</w:t>
+            </w:r>
+            <w:proofErr w:type="spellEnd"/>
+            <w:r>
+              <w:rPr>
+                <w:rFonts w:asciiTheme="majorHAnsi" w:eastAsia="Calibri" w:hAnsiTheme="majorHAnsi" w:cstheme="majorHAnsi"/>
+                <w:color w:val="FFFFFF" w:themeColor="background1"/>
                 <w:spacing w:val="2"/>
                 <w:kern w:val="144"/>
                 <w:sz w:val="18"/>
                 <w:szCs w:val="18"/>
-                <w:shd w:val="clear" w:color="auto" w:fill="FF9900"/>
-                <w:lang w:val="en-US"/>
-              </w:rPr>
-              <w:t>item.email</w:t>
-            </w:r>
-            <w:proofErr w:type="spellEnd"/>
-            <w:r>
-              <w:rPr>
-                <w:rFonts w:asciiTheme="majorHAnsi" w:eastAsia="Calibri" w:hAnsiTheme="majorHAnsi" w:cstheme="majorHAnsi"/>
-                <w:color w:val="FFFFFF"/>
-                <w:spacing w:val="2"/>
-                <w:kern w:val="144"/>
-                <w:sz w:val="18"/>
-                <w:szCs w:val="18"/>
-                <w:shd w:val="clear" w:color="auto" w:fill="FF9900"/>
-                <w:lang w:val="en-US"/>
-              </w:rPr>
-              <w:t>)  }}</w:t>
+                <w:lang w:val="en-US"/>
+              </w:rPr>
+              <w:t>) }}</w:t>
             </w:r>
           </w:p>
           <w:p>
@@ -2299,7 +2029,6 @@
                 <w:kern w:val="144"/>
                 <w:sz w:val="16"/>
                 <w:szCs w:val="16"/>
-                <w:highlight w:val="cyan"/>
                 <w:lang w:val="en-US"/>
               </w:rPr>
             </w:pPr>
@@ -2309,7 +2038,6 @@
                 <w:b/>
                 <w:spacing w:val="2"/>
                 <w:kern w:val="144"/>
-                <w:highlight w:val="yellow"/>
                 <w:lang w:val="en-US"/>
               </w:rPr>
               <w:t xml:space="preserve">{{ </w:t>
@@ -2321,7 +2049,6 @@
                 <w:b/>
                 <w:spacing w:val="2"/>
                 <w:kern w:val="144"/>
-                <w:highlight w:val="yellow"/>
                 <w:lang w:val="en-US"/>
               </w:rPr>
               <w:t>item.name.text</w:t>
@@ -2333,7 +2060,6 @@
                 <w:b/>
                 <w:spacing w:val="2"/>
                 <w:kern w:val="144"/>
-                <w:highlight w:val="yellow"/>
                 <w:lang w:val="en-US"/>
               </w:rPr>
               <w:t xml:space="preserve"> | upper }}</w:t>
@@ -2350,7 +2076,6 @@
                 <w:kern w:val="144"/>
                 <w:sz w:val="16"/>
                 <w:szCs w:val="16"/>
-                <w:highlight w:val="yellow"/>
                 <w:lang w:val="en-US"/>
               </w:rPr>
             </w:pPr>
@@ -2361,7 +2086,6 @@
                 <w:kern w:val="144"/>
                 <w:sz w:val="16"/>
                 <w:szCs w:val="16"/>
-                <w:highlight w:val="cyan"/>
                 <w:lang w:val="en-US"/>
               </w:rPr>
               <w:t xml:space="preserve">{%p </w:t>
@@ -2374,7 +2098,6 @@
                 <w:kern w:val="144"/>
                 <w:sz w:val="16"/>
                 <w:szCs w:val="16"/>
-                <w:highlight w:val="cyan"/>
                 <w:lang w:val="en-US"/>
               </w:rPr>
               <w:t>endfor</w:t>
@@ -2387,7 +2110,6 @@
                 <w:kern w:val="144"/>
                 <w:sz w:val="16"/>
                 <w:szCs w:val="16"/>
-                <w:highlight w:val="cyan"/>
                 <w:lang w:val="en-US"/>
               </w:rPr>
               <w:t xml:space="preserve"> %}</w:t>
@@ -2395,7 +2117,6 @@
           </w:p>
         </w:tc>
       </w:tr>
-      <w:bookmarkEnd w:id="0"/>
     </w:tbl>
     <w:p>
       <w:pPr>
@@ -2405,7 +2126,6 @@
           <w:b/>
           <w:spacing w:val="2"/>
           <w:kern w:val="144"/>
-          <w:highlight w:val="yellow"/>
           <w:lang w:val="en-US"/>
         </w:rPr>
       </w:pPr>
@@ -2417,7 +2137,6 @@
           <w:b/>
           <w:spacing w:val="2"/>
           <w:kern w:val="144"/>
-          <w:highlight w:val="yellow"/>
           <w:lang w:val="en-US"/>
         </w:rPr>
       </w:pPr>
@@ -2427,7 +2146,6 @@
           <w:b/>
           <w:spacing w:val="2"/>
           <w:kern w:val="144"/>
-          <w:highlight w:val="yellow"/>
           <w:lang w:val="en-US"/>
         </w:rPr>
         <w:br w:type="page"/>
@@ -2467,7 +2185,6 @@
           <w:kern w:val="144"/>
           <w:sz w:val="24"/>
           <w:szCs w:val="24"/>
-          <w:highlight w:val="yellow"/>
         </w:rPr>
         <w:t xml:space="preserve">{{ </w:t>
       </w:r>
@@ -2480,7 +2197,6 @@
           <w:kern w:val="144"/>
           <w:sz w:val="24"/>
           <w:szCs w:val="24"/>
-          <w:highlight w:val="yellow"/>
         </w:rPr>
         <w:t>school</w:t>
       </w:r>
@@ -2493,7 +2209,6 @@
           <w:kern w:val="144"/>
           <w:sz w:val="24"/>
           <w:szCs w:val="24"/>
-          <w:highlight w:val="yellow"/>
         </w:rPr>
         <w:t>_year</w:t>
       </w:r>
@@ -2506,7 +2221,6 @@
           <w:kern w:val="144"/>
           <w:sz w:val="24"/>
           <w:szCs w:val="24"/>
-          <w:highlight w:val="yellow"/>
         </w:rPr>
         <w:t xml:space="preserve"> }}</w:t>
       </w:r>
@@ -2527,16 +2241,7 @@
           <w:spacing w:val="2"/>
           <w:kern w:val="144"/>
         </w:rPr>
-        <w:t xml:space="preserve">A Escola </w:t>
-      </w:r>
-      <w:r>
-        <w:rPr>
-          <w:rFonts w:asciiTheme="majorHAnsi" w:eastAsia="Calibri" w:hAnsiTheme="majorHAnsi" w:cstheme="majorHAnsi"/>
-          <w:spacing w:val="2"/>
-          <w:kern w:val="144"/>
-          <w:highlight w:val="yellow"/>
-        </w:rPr>
-        <w:t xml:space="preserve">{{ </w:t>
+        <w:t xml:space="preserve">A Escola {{ </w:t>
       </w:r>
       <w:proofErr w:type="spellStart"/>
       <w:r>
@@ -2544,7 +2249,6 @@
           <w:rFonts w:asciiTheme="majorHAnsi" w:eastAsia="Calibri" w:hAnsiTheme="majorHAnsi" w:cstheme="majorHAnsi"/>
           <w:spacing w:val="2"/>
           <w:kern w:val="144"/>
-          <w:highlight w:val="yellow"/>
         </w:rPr>
         <w:t>school</w:t>
       </w:r>
@@ -2554,7 +2258,6 @@
           <w:rFonts w:asciiTheme="majorHAnsi" w:eastAsia="Calibri" w:hAnsiTheme="majorHAnsi" w:cstheme="majorHAnsi"/>
           <w:spacing w:val="2"/>
           <w:kern w:val="144"/>
-          <w:highlight w:val="yellow"/>
         </w:rPr>
         <w:t>[“</w:t>
       </w:r>
@@ -2564,7 +2267,6 @@
           <w:rFonts w:asciiTheme="majorHAnsi" w:eastAsia="Calibri" w:hAnsiTheme="majorHAnsi" w:cstheme="majorHAnsi"/>
           <w:spacing w:val="2"/>
           <w:kern w:val="144"/>
-          <w:highlight w:val="yellow"/>
         </w:rPr>
         <w:t>legal_name</w:t>
       </w:r>
@@ -2574,7 +2276,6 @@
           <w:rFonts w:asciiTheme="majorHAnsi" w:eastAsia="Calibri" w:hAnsiTheme="majorHAnsi" w:cstheme="majorHAnsi"/>
           <w:spacing w:val="2"/>
           <w:kern w:val="144"/>
-          <w:highlight w:val="yellow"/>
         </w:rPr>
         <w:t xml:space="preserve">”] | </w:t>
       </w:r>
@@ -2584,7 +2285,6 @@
           <w:rFonts w:asciiTheme="majorHAnsi" w:eastAsia="Calibri" w:hAnsiTheme="majorHAnsi" w:cstheme="majorHAnsi"/>
           <w:spacing w:val="2"/>
           <w:kern w:val="144"/>
-          <w:highlight w:val="yellow"/>
         </w:rPr>
         <w:t>upper</w:t>
       </w:r>
@@ -2594,7 +2294,258 @@
           <w:rFonts w:asciiTheme="majorHAnsi" w:eastAsia="Calibri" w:hAnsiTheme="majorHAnsi" w:cstheme="majorHAnsi"/>
           <w:spacing w:val="2"/>
           <w:kern w:val="144"/>
-          <w:highlight w:val="yellow"/>
+        </w:rPr>
+        <w:t xml:space="preserve"> }}, pessoa jurídica de direito privado, inscrita na CNPJ sob o n. {{ </w:t>
+      </w:r>
+      <w:proofErr w:type="spellStart"/>
+      <w:r>
+        <w:rPr>
+          <w:rFonts w:asciiTheme="majorHAnsi" w:eastAsia="Calibri" w:hAnsiTheme="majorHAnsi" w:cstheme="majorHAnsi"/>
+          <w:spacing w:val="2"/>
+          <w:kern w:val="144"/>
+        </w:rPr>
+        <w:t>school</w:t>
+      </w:r>
+      <w:proofErr w:type="spellEnd"/>
+      <w:r>
+        <w:rPr>
+          <w:rFonts w:asciiTheme="majorHAnsi" w:eastAsia="Calibri" w:hAnsiTheme="majorHAnsi" w:cstheme="majorHAnsi"/>
+          <w:spacing w:val="2"/>
+          <w:kern w:val="144"/>
+        </w:rPr>
+        <w:t>[“</w:t>
+      </w:r>
+      <w:proofErr w:type="spellStart"/>
+      <w:r>
+        <w:rPr>
+          <w:rFonts w:asciiTheme="majorHAnsi" w:eastAsia="Calibri" w:hAnsiTheme="majorHAnsi" w:cstheme="majorHAnsi"/>
+          <w:spacing w:val="2"/>
+          <w:kern w:val="144"/>
+        </w:rPr>
+        <w:t>cnpj</w:t>
+      </w:r>
+      <w:proofErr w:type="spellEnd"/>
+      <w:r>
+        <w:rPr>
+          <w:rFonts w:asciiTheme="majorHAnsi" w:eastAsia="Calibri" w:hAnsiTheme="majorHAnsi" w:cstheme="majorHAnsi"/>
+          <w:spacing w:val="2"/>
+          <w:kern w:val="144"/>
+        </w:rPr>
+        <w:t xml:space="preserve">”] }}, declara, por meio do presente recibo, que recebeu de {{ </w:t>
+      </w:r>
+      <w:proofErr w:type="spellStart"/>
+      <w:r>
+        <w:rPr>
+          <w:rFonts w:asciiTheme="majorHAnsi" w:eastAsia="Calibri" w:hAnsiTheme="majorHAnsi" w:cstheme="majorHAnsi"/>
+          <w:spacing w:val="2"/>
+          <w:kern w:val="144"/>
+        </w:rPr>
+        <w:t>contractors</w:t>
+      </w:r>
+      <w:proofErr w:type="spellEnd"/>
+      <w:r>
+        <w:rPr>
+          <w:rFonts w:asciiTheme="majorHAnsi" w:eastAsia="Calibri" w:hAnsiTheme="majorHAnsi" w:cstheme="majorHAnsi"/>
+          <w:spacing w:val="2"/>
+          <w:kern w:val="144"/>
+        </w:rPr>
+        <w:t xml:space="preserve"> }} o valor de R$ {{ “%.2f”|format(</w:t>
+      </w:r>
+      <w:proofErr w:type="spellStart"/>
+      <w:r>
+        <w:rPr>
+          <w:rFonts w:asciiTheme="majorHAnsi" w:eastAsia="Calibri" w:hAnsiTheme="majorHAnsi" w:cstheme="majorHAnsi"/>
+          <w:spacing w:val="2"/>
+          <w:kern w:val="144"/>
+        </w:rPr>
+        <w:t>input_value</w:t>
+      </w:r>
+      <w:proofErr w:type="spellEnd"/>
+      <w:r>
+        <w:rPr>
+          <w:rFonts w:asciiTheme="majorHAnsi" w:eastAsia="Calibri" w:hAnsiTheme="majorHAnsi" w:cstheme="majorHAnsi"/>
+          <w:spacing w:val="2"/>
+          <w:kern w:val="144"/>
+        </w:rPr>
+        <w:t xml:space="preserve">) | </w:t>
+      </w:r>
+      <w:proofErr w:type="spellStart"/>
+      <w:r>
+        <w:rPr>
+          <w:rFonts w:asciiTheme="majorHAnsi" w:eastAsia="Calibri" w:hAnsiTheme="majorHAnsi" w:cstheme="majorHAnsi"/>
+          <w:spacing w:val="2"/>
+          <w:kern w:val="144"/>
+        </w:rPr>
+        <w:t>replace</w:t>
+      </w:r>
+      <w:proofErr w:type="spellEnd"/>
+      <w:r>
+        <w:rPr>
+          <w:rFonts w:asciiTheme="majorHAnsi" w:eastAsia="Calibri" w:hAnsiTheme="majorHAnsi" w:cstheme="majorHAnsi"/>
+          <w:spacing w:val="2"/>
+          <w:kern w:val="144"/>
+        </w:rPr>
+        <w:t xml:space="preserve">(“.”,”,”) }} ({{ </w:t>
+      </w:r>
+      <w:proofErr w:type="spellStart"/>
+      <w:r>
+        <w:rPr>
+          <w:rFonts w:asciiTheme="majorHAnsi" w:eastAsia="Calibri" w:hAnsiTheme="majorHAnsi" w:cstheme="majorHAnsi"/>
+          <w:spacing w:val="2"/>
+          <w:kern w:val="144"/>
+        </w:rPr>
+        <w:t>input_value_words</w:t>
+      </w:r>
+      <w:proofErr w:type="spellEnd"/>
+      <w:r>
+        <w:rPr>
+          <w:rFonts w:asciiTheme="majorHAnsi" w:eastAsia="Calibri" w:hAnsiTheme="majorHAnsi" w:cstheme="majorHAnsi"/>
+          <w:spacing w:val="2"/>
+          <w:kern w:val="144"/>
+        </w:rPr>
+        <w:t xml:space="preserve"> }}) referente à reserva de vaga para o ano letivo de {{ </w:t>
+      </w:r>
+      <w:proofErr w:type="spellStart"/>
+      <w:r>
+        <w:rPr>
+          <w:rFonts w:asciiTheme="majorHAnsi" w:eastAsia="Calibri" w:hAnsiTheme="majorHAnsi" w:cstheme="majorHAnsi"/>
+          <w:spacing w:val="2"/>
+          <w:kern w:val="144"/>
+        </w:rPr>
+        <w:t>school_year</w:t>
+      </w:r>
+      <w:proofErr w:type="spellEnd"/>
+      <w:r>
+        <w:rPr>
+          <w:rFonts w:asciiTheme="majorHAnsi" w:eastAsia="Calibri" w:hAnsiTheme="majorHAnsi" w:cstheme="majorHAnsi"/>
+          <w:spacing w:val="2"/>
+          <w:kern w:val="144"/>
+        </w:rPr>
+        <w:t xml:space="preserve"> }} do(a) Aluno(a) {% for item in </w:t>
+      </w:r>
+      <w:proofErr w:type="spellStart"/>
+      <w:r>
+        <w:rPr>
+          <w:rFonts w:asciiTheme="majorHAnsi" w:eastAsia="Calibri" w:hAnsiTheme="majorHAnsi" w:cstheme="majorHAnsi"/>
+          <w:spacing w:val="2"/>
+          <w:kern w:val="144"/>
+        </w:rPr>
+        <w:t>students</w:t>
+      </w:r>
+      <w:proofErr w:type="spellEnd"/>
+      <w:r>
+        <w:rPr>
+          <w:rFonts w:asciiTheme="majorHAnsi" w:eastAsia="Calibri" w:hAnsiTheme="majorHAnsi" w:cstheme="majorHAnsi"/>
+          <w:spacing w:val="2"/>
+          <w:kern w:val="144"/>
+        </w:rPr>
+        <w:t xml:space="preserve"> %}{{ </w:t>
+      </w:r>
+      <w:proofErr w:type="spellStart"/>
+      <w:r>
+        <w:rPr>
+          <w:rFonts w:asciiTheme="majorHAnsi" w:eastAsia="Calibri" w:hAnsiTheme="majorHAnsi" w:cstheme="majorHAnsi"/>
+          <w:spacing w:val="2"/>
+          <w:kern w:val="144"/>
+        </w:rPr>
+        <w:t>item.name.text</w:t>
+      </w:r>
+      <w:proofErr w:type="spellEnd"/>
+      <w:r>
+        <w:rPr>
+          <w:rFonts w:asciiTheme="majorHAnsi" w:eastAsia="Calibri" w:hAnsiTheme="majorHAnsi" w:cstheme="majorHAnsi"/>
+          <w:spacing w:val="2"/>
+          <w:kern w:val="144"/>
+        </w:rPr>
+        <w:t xml:space="preserve">  | </w:t>
+      </w:r>
+      <w:proofErr w:type="spellStart"/>
+      <w:r>
+        <w:rPr>
+          <w:rFonts w:asciiTheme="majorHAnsi" w:eastAsia="Calibri" w:hAnsiTheme="majorHAnsi" w:cstheme="majorHAnsi"/>
+          <w:spacing w:val="2"/>
+          <w:kern w:val="144"/>
+        </w:rPr>
+        <w:t>upper</w:t>
+      </w:r>
+      <w:proofErr w:type="spellEnd"/>
+      <w:r>
+        <w:rPr>
+          <w:rFonts w:asciiTheme="majorHAnsi" w:eastAsia="Calibri" w:hAnsiTheme="majorHAnsi" w:cstheme="majorHAnsi"/>
+          <w:spacing w:val="2"/>
+          <w:kern w:val="144"/>
+        </w:rPr>
+        <w:t xml:space="preserve"> }}, turma {{ </w:t>
+      </w:r>
+      <w:proofErr w:type="spellStart"/>
+      <w:r>
+        <w:rPr>
+          <w:rFonts w:asciiTheme="majorHAnsi" w:eastAsia="Calibri" w:hAnsiTheme="majorHAnsi" w:cstheme="majorHAnsi"/>
+          <w:spacing w:val="2"/>
+          <w:kern w:val="144"/>
+        </w:rPr>
+        <w:t>item.grade</w:t>
+      </w:r>
+      <w:proofErr w:type="spellEnd"/>
+      <w:r>
+        <w:rPr>
+          <w:rFonts w:asciiTheme="majorHAnsi" w:eastAsia="Calibri" w:hAnsiTheme="majorHAnsi" w:cstheme="majorHAnsi"/>
+          <w:spacing w:val="2"/>
+          <w:kern w:val="144"/>
+        </w:rPr>
+        <w:t xml:space="preserve">}}, turno {{ </w:t>
+      </w:r>
+      <w:proofErr w:type="spellStart"/>
+      <w:r>
+        <w:rPr>
+          <w:rFonts w:asciiTheme="majorHAnsi" w:eastAsia="Calibri" w:hAnsiTheme="majorHAnsi" w:cstheme="majorHAnsi"/>
+          <w:spacing w:val="2"/>
+          <w:kern w:val="144"/>
+        </w:rPr>
+        <w:t>item.period</w:t>
+      </w:r>
+      <w:proofErr w:type="spellEnd"/>
+      <w:r>
+        <w:rPr>
+          <w:rFonts w:asciiTheme="majorHAnsi" w:eastAsia="Calibri" w:hAnsiTheme="majorHAnsi" w:cstheme="majorHAnsi"/>
+          <w:spacing w:val="2"/>
+          <w:kern w:val="144"/>
+        </w:rPr>
+        <w:t xml:space="preserve"> }}{% </w:t>
+      </w:r>
+      <w:proofErr w:type="spellStart"/>
+      <w:r>
+        <w:rPr>
+          <w:rFonts w:asciiTheme="majorHAnsi" w:eastAsia="Calibri" w:hAnsiTheme="majorHAnsi" w:cstheme="majorHAnsi"/>
+          <w:spacing w:val="2"/>
+          <w:kern w:val="144"/>
+        </w:rPr>
+        <w:t>endfor</w:t>
+      </w:r>
+      <w:proofErr w:type="spellEnd"/>
+      <w:r>
+        <w:rPr>
+          <w:rFonts w:asciiTheme="majorHAnsi" w:eastAsia="Calibri" w:hAnsiTheme="majorHAnsi" w:cstheme="majorHAnsi"/>
+          <w:spacing w:val="2"/>
+          <w:kern w:val="144"/>
+        </w:rPr>
+        <w:t xml:space="preserve"> %}, valor este que é considerado um adiantamento da anuidade escolar, a ser deduzido do valor total da anuidade escolar do ano letivo {{ </w:t>
+      </w:r>
+      <w:proofErr w:type="spellStart"/>
+      <w:r>
+        <w:rPr>
+          <w:rFonts w:asciiTheme="majorHAnsi" w:eastAsia="Calibri" w:hAnsiTheme="majorHAnsi" w:cstheme="majorHAnsi"/>
+          <w:spacing w:val="2"/>
+          <w:kern w:val="144"/>
+        </w:rPr>
+        <w:t>school_year</w:t>
+      </w:r>
+      <w:proofErr w:type="spellEnd"/>
+      <w:r>
+        <w:rPr>
+          <w:rFonts w:asciiTheme="majorHAnsi" w:eastAsia="Calibri" w:hAnsiTheme="majorHAnsi" w:cstheme="majorHAnsi"/>
+          <w:spacing w:val="2"/>
+          <w:kern w:val="144"/>
         </w:rPr>
         <w:t xml:space="preserve"> }},</w:t>
       </w:r>
@@ -2604,16 +2555,7 @@
           <w:spacing w:val="2"/>
           <w:kern w:val="144"/>
         </w:rPr>
-        <w:t xml:space="preserve"> pessoa jurídica de direito privado, inscrita na CNPJ sob o n. </w:t>
-      </w:r>
-      <w:r>
-        <w:rPr>
-          <w:rFonts w:asciiTheme="majorHAnsi" w:eastAsia="Calibri" w:hAnsiTheme="majorHAnsi" w:cstheme="majorHAnsi"/>
-          <w:spacing w:val="2"/>
-          <w:kern w:val="144"/>
-          <w:highlight w:val="yellow"/>
-        </w:rPr>
-        <w:t xml:space="preserve">{{ </w:t>
+        <w:t xml:space="preserve"> conforme constou no Requerimento de Reserva de Vaga para {{ </w:t>
       </w:r>
       <w:proofErr w:type="spellStart"/>
       <w:r>
@@ -2621,9 +2563,8 @@
           <w:rFonts w:asciiTheme="majorHAnsi" w:eastAsia="Calibri" w:hAnsiTheme="majorHAnsi" w:cstheme="majorHAnsi"/>
           <w:spacing w:val="2"/>
           <w:kern w:val="144"/>
-          <w:highlight w:val="yellow"/>
-        </w:rPr>
-        <w:t>school</w:t>
+        </w:rPr>
+        <w:t>school_year</w:t>
       </w:r>
       <w:proofErr w:type="spellEnd"/>
       <w:r>
@@ -2631,467 +2572,8 @@
           <w:rFonts w:asciiTheme="majorHAnsi" w:eastAsia="Calibri" w:hAnsiTheme="majorHAnsi" w:cstheme="majorHAnsi"/>
           <w:spacing w:val="2"/>
           <w:kern w:val="144"/>
-          <w:highlight w:val="yellow"/>
-        </w:rPr>
-        <w:t>[“</w:t>
-      </w:r>
-      <w:proofErr w:type="spellStart"/>
-      <w:r>
-        <w:rPr>
-          <w:rFonts w:asciiTheme="majorHAnsi" w:eastAsia="Calibri" w:hAnsiTheme="majorHAnsi" w:cstheme="majorHAnsi"/>
-          <w:spacing w:val="2"/>
-          <w:kern w:val="144"/>
-          <w:highlight w:val="yellow"/>
-        </w:rPr>
-        <w:t>cnpj</w:t>
-      </w:r>
-      <w:proofErr w:type="spellEnd"/>
-      <w:r>
-        <w:rPr>
-          <w:rFonts w:asciiTheme="majorHAnsi" w:eastAsia="Calibri" w:hAnsiTheme="majorHAnsi" w:cstheme="majorHAnsi"/>
-          <w:spacing w:val="2"/>
-          <w:kern w:val="144"/>
-          <w:highlight w:val="yellow"/>
-        </w:rPr>
-        <w:t>”] }},</w:t>
-      </w:r>
-      <w:r>
-        <w:rPr>
-          <w:rFonts w:asciiTheme="majorHAnsi" w:eastAsia="Calibri" w:hAnsiTheme="majorHAnsi" w:cstheme="majorHAnsi"/>
-          <w:spacing w:val="2"/>
-          <w:kern w:val="144"/>
-        </w:rPr>
-        <w:t xml:space="preserve"> declara, por meio do presente recibo, que recebeu de </w:t>
-      </w:r>
-      <w:r>
-        <w:rPr>
-          <w:rFonts w:asciiTheme="majorHAnsi" w:eastAsia="Calibri" w:hAnsiTheme="majorHAnsi" w:cstheme="majorHAnsi"/>
-          <w:spacing w:val="2"/>
-          <w:kern w:val="144"/>
-          <w:highlight w:val="yellow"/>
-        </w:rPr>
-        <w:t xml:space="preserve">{{ </w:t>
-      </w:r>
-      <w:proofErr w:type="spellStart"/>
-      <w:r>
-        <w:rPr>
-          <w:rFonts w:asciiTheme="majorHAnsi" w:eastAsia="Calibri" w:hAnsiTheme="majorHAnsi" w:cstheme="majorHAnsi"/>
-          <w:spacing w:val="2"/>
-          <w:kern w:val="144"/>
-          <w:highlight w:val="yellow"/>
-        </w:rPr>
-        <w:t>contractors</w:t>
-      </w:r>
-      <w:proofErr w:type="spellEnd"/>
-      <w:r>
-        <w:rPr>
-          <w:rFonts w:asciiTheme="majorHAnsi" w:eastAsia="Calibri" w:hAnsiTheme="majorHAnsi" w:cstheme="majorHAnsi"/>
-          <w:spacing w:val="2"/>
-          <w:kern w:val="144"/>
-          <w:highlight w:val="yellow"/>
-        </w:rPr>
-        <w:t xml:space="preserve"> }}</w:t>
-      </w:r>
-      <w:r>
-        <w:rPr>
-          <w:rFonts w:asciiTheme="majorHAnsi" w:eastAsia="Calibri" w:hAnsiTheme="majorHAnsi" w:cstheme="majorHAnsi"/>
-          <w:spacing w:val="2"/>
-          <w:kern w:val="144"/>
-        </w:rPr>
-        <w:t xml:space="preserve"> o valor de R$ </w:t>
-      </w:r>
-      <w:r>
-        <w:rPr>
-          <w:rFonts w:asciiTheme="majorHAnsi" w:eastAsia="Calibri" w:hAnsiTheme="majorHAnsi" w:cstheme="majorHAnsi"/>
-          <w:spacing w:val="2"/>
-          <w:kern w:val="144"/>
-          <w:highlight w:val="yellow"/>
-        </w:rPr>
-        <w:t>{{ “%.2f”|format(</w:t>
-      </w:r>
-      <w:proofErr w:type="spellStart"/>
-      <w:r>
-        <w:rPr>
-          <w:rFonts w:asciiTheme="majorHAnsi" w:eastAsia="Calibri" w:hAnsiTheme="majorHAnsi" w:cstheme="majorHAnsi"/>
-          <w:spacing w:val="2"/>
-          <w:kern w:val="144"/>
-          <w:highlight w:val="yellow"/>
-        </w:rPr>
-        <w:t>input_value</w:t>
-      </w:r>
-      <w:proofErr w:type="spellEnd"/>
-      <w:r>
-        <w:rPr>
-          <w:rFonts w:asciiTheme="majorHAnsi" w:eastAsia="Calibri" w:hAnsiTheme="majorHAnsi" w:cstheme="majorHAnsi"/>
-          <w:spacing w:val="2"/>
-          <w:kern w:val="144"/>
-          <w:highlight w:val="yellow"/>
-        </w:rPr>
-        <w:t xml:space="preserve">) | </w:t>
-      </w:r>
-      <w:proofErr w:type="spellStart"/>
-      <w:r>
-        <w:rPr>
-          <w:rFonts w:asciiTheme="majorHAnsi" w:eastAsia="Calibri" w:hAnsiTheme="majorHAnsi" w:cstheme="majorHAnsi"/>
-          <w:spacing w:val="2"/>
-          <w:kern w:val="144"/>
-          <w:highlight w:val="yellow"/>
-        </w:rPr>
-        <w:t>replace</w:t>
-      </w:r>
-      <w:proofErr w:type="spellEnd"/>
-      <w:r>
-        <w:rPr>
-          <w:rFonts w:asciiTheme="majorHAnsi" w:eastAsia="Calibri" w:hAnsiTheme="majorHAnsi" w:cstheme="majorHAnsi"/>
-          <w:spacing w:val="2"/>
-          <w:kern w:val="144"/>
-          <w:highlight w:val="yellow"/>
-        </w:rPr>
-        <w:t xml:space="preserve">(“.”,”,”) }} ({{ </w:t>
-      </w:r>
-      <w:proofErr w:type="spellStart"/>
-      <w:r>
-        <w:rPr>
-          <w:rFonts w:asciiTheme="majorHAnsi" w:eastAsia="Calibri" w:hAnsiTheme="majorHAnsi" w:cstheme="majorHAnsi"/>
-          <w:spacing w:val="2"/>
-          <w:kern w:val="144"/>
-          <w:highlight w:val="yellow"/>
-        </w:rPr>
-        <w:t>input_value_words</w:t>
-      </w:r>
-      <w:proofErr w:type="spellEnd"/>
-      <w:r>
-        <w:rPr>
-          <w:rFonts w:asciiTheme="majorHAnsi" w:eastAsia="Calibri" w:hAnsiTheme="majorHAnsi" w:cstheme="majorHAnsi"/>
-          <w:spacing w:val="2"/>
-          <w:kern w:val="144"/>
-          <w:highlight w:val="yellow"/>
-        </w:rPr>
-        <w:t xml:space="preserve"> }})</w:t>
-      </w:r>
-      <w:r>
-        <w:rPr>
-          <w:rFonts w:asciiTheme="majorHAnsi" w:eastAsia="Calibri" w:hAnsiTheme="majorHAnsi" w:cstheme="majorHAnsi"/>
-          <w:spacing w:val="2"/>
-          <w:kern w:val="144"/>
-        </w:rPr>
-        <w:t xml:space="preserve"> referente à reserva de vaga para o ano letivo de </w:t>
-      </w:r>
-      <w:r>
-        <w:rPr>
-          <w:rFonts w:asciiTheme="majorHAnsi" w:eastAsia="Calibri" w:hAnsiTheme="majorHAnsi" w:cstheme="majorHAnsi"/>
-          <w:spacing w:val="2"/>
-          <w:kern w:val="144"/>
-          <w:highlight w:val="yellow"/>
-        </w:rPr>
-        <w:t xml:space="preserve">{{ </w:t>
-      </w:r>
-      <w:proofErr w:type="spellStart"/>
-      <w:r>
-        <w:rPr>
-          <w:rFonts w:asciiTheme="majorHAnsi" w:eastAsia="Calibri" w:hAnsiTheme="majorHAnsi" w:cstheme="majorHAnsi"/>
-          <w:spacing w:val="2"/>
-          <w:kern w:val="144"/>
-          <w:highlight w:val="yellow"/>
-        </w:rPr>
-        <w:t>school_year</w:t>
-      </w:r>
-      <w:proofErr w:type="spellEnd"/>
-      <w:r>
-        <w:rPr>
-          <w:rFonts w:asciiTheme="majorHAnsi" w:eastAsia="Calibri" w:hAnsiTheme="majorHAnsi" w:cstheme="majorHAnsi"/>
-          <w:spacing w:val="2"/>
-          <w:kern w:val="144"/>
-          <w:highlight w:val="yellow"/>
-        </w:rPr>
-        <w:t xml:space="preserve"> }}</w:t>
-      </w:r>
-      <w:r>
-        <w:rPr>
-          <w:rFonts w:asciiTheme="majorHAnsi" w:eastAsia="Calibri" w:hAnsiTheme="majorHAnsi" w:cstheme="majorHAnsi"/>
-          <w:spacing w:val="2"/>
-          <w:kern w:val="144"/>
-        </w:rPr>
-        <w:t xml:space="preserve"> do(a) Aluno(a) </w:t>
-      </w:r>
-      <w:r>
-        <w:rPr>
-          <w:rFonts w:asciiTheme="majorHAnsi" w:eastAsia="Calibri" w:hAnsiTheme="majorHAnsi" w:cstheme="majorHAnsi"/>
-          <w:spacing w:val="2"/>
-          <w:kern w:val="144"/>
-          <w:highlight w:val="cyan"/>
-        </w:rPr>
-        <w:t xml:space="preserve">{% for item in </w:t>
-      </w:r>
-      <w:proofErr w:type="spellStart"/>
-      <w:r>
-        <w:rPr>
-          <w:rFonts w:asciiTheme="majorHAnsi" w:eastAsia="Calibri" w:hAnsiTheme="majorHAnsi" w:cstheme="majorHAnsi"/>
-          <w:spacing w:val="2"/>
-          <w:kern w:val="144"/>
-          <w:highlight w:val="cyan"/>
-        </w:rPr>
-        <w:t>students</w:t>
-      </w:r>
-      <w:proofErr w:type="spellEnd"/>
-      <w:r>
-        <w:rPr>
-          <w:rFonts w:asciiTheme="majorHAnsi" w:eastAsia="Calibri" w:hAnsiTheme="majorHAnsi" w:cstheme="majorHAnsi"/>
-          <w:spacing w:val="2"/>
-          <w:kern w:val="144"/>
-          <w:highlight w:val="cyan"/>
-        </w:rPr>
-        <w:t xml:space="preserve"> %}</w:t>
-      </w:r>
-      <w:r>
-        <w:rPr>
-          <w:rFonts w:asciiTheme="majorHAnsi" w:eastAsia="Calibri" w:hAnsiTheme="majorHAnsi" w:cstheme="majorHAnsi"/>
-          <w:spacing w:val="2"/>
-          <w:kern w:val="144"/>
-          <w:highlight w:val="yellow"/>
-        </w:rPr>
-        <w:t xml:space="preserve">{{ </w:t>
-      </w:r>
-      <w:proofErr w:type="spellStart"/>
-      <w:r>
-        <w:rPr>
-          <w:rFonts w:asciiTheme="majorHAnsi" w:eastAsia="Calibri" w:hAnsiTheme="majorHAnsi" w:cstheme="majorHAnsi"/>
-          <w:spacing w:val="2"/>
-          <w:kern w:val="144"/>
-          <w:highlight w:val="yellow"/>
-        </w:rPr>
-        <w:t>item.name.text</w:t>
-      </w:r>
-      <w:proofErr w:type="spellEnd"/>
-      <w:r>
-        <w:rPr>
-          <w:rFonts w:asciiTheme="majorHAnsi" w:eastAsia="Calibri" w:hAnsiTheme="majorHAnsi" w:cstheme="majorHAnsi"/>
-          <w:spacing w:val="2"/>
-          <w:kern w:val="144"/>
-          <w:highlight w:val="yellow"/>
-        </w:rPr>
-        <w:t xml:space="preserve">  | </w:t>
-      </w:r>
-      <w:proofErr w:type="spellStart"/>
-      <w:r>
-        <w:rPr>
-          <w:rFonts w:asciiTheme="majorHAnsi" w:eastAsia="Calibri" w:hAnsiTheme="majorHAnsi" w:cstheme="majorHAnsi"/>
-          <w:spacing w:val="2"/>
-          <w:kern w:val="144"/>
-          <w:highlight w:val="yellow"/>
-        </w:rPr>
-        <w:t>upper</w:t>
-      </w:r>
-      <w:proofErr w:type="spellEnd"/>
-      <w:r>
-        <w:rPr>
-          <w:rFonts w:asciiTheme="majorHAnsi" w:eastAsia="Calibri" w:hAnsiTheme="majorHAnsi" w:cstheme="majorHAnsi"/>
-          <w:spacing w:val="2"/>
-          <w:kern w:val="144"/>
-          <w:highlight w:val="yellow"/>
-        </w:rPr>
-        <w:t xml:space="preserve"> }},</w:t>
-      </w:r>
-      <w:r>
-        <w:rPr>
-          <w:rFonts w:asciiTheme="majorHAnsi" w:eastAsia="Calibri" w:hAnsiTheme="majorHAnsi" w:cstheme="majorHAnsi"/>
-          <w:spacing w:val="2"/>
-          <w:kern w:val="144"/>
-        </w:rPr>
-        <w:t xml:space="preserve"> turma </w:t>
-      </w:r>
-      <w:r>
-        <w:rPr>
-          <w:rFonts w:asciiTheme="majorHAnsi" w:eastAsia="Calibri" w:hAnsiTheme="majorHAnsi" w:cstheme="majorHAnsi"/>
-          <w:spacing w:val="2"/>
-          <w:kern w:val="144"/>
-          <w:highlight w:val="yellow"/>
-        </w:rPr>
-        <w:t xml:space="preserve">{{ </w:t>
-      </w:r>
-      <w:proofErr w:type="spellStart"/>
-      <w:r>
-        <w:rPr>
-          <w:rFonts w:asciiTheme="majorHAnsi" w:eastAsia="Calibri" w:hAnsiTheme="majorHAnsi" w:cstheme="majorHAnsi"/>
-          <w:spacing w:val="2"/>
-          <w:kern w:val="144"/>
-          <w:highlight w:val="yellow"/>
-        </w:rPr>
-        <w:t>item.grade</w:t>
-      </w:r>
-      <w:proofErr w:type="spellEnd"/>
-      <w:r>
-        <w:rPr>
-          <w:rFonts w:asciiTheme="majorHAnsi" w:eastAsia="Calibri" w:hAnsiTheme="majorHAnsi" w:cstheme="majorHAnsi"/>
-          <w:spacing w:val="2"/>
-          <w:kern w:val="144"/>
-          <w:highlight w:val="yellow"/>
-        </w:rPr>
-        <w:t>}}</w:t>
-      </w:r>
-      <w:r>
-        <w:rPr>
-          <w:rFonts w:asciiTheme="majorHAnsi" w:eastAsia="Calibri" w:hAnsiTheme="majorHAnsi" w:cstheme="majorHAnsi"/>
-          <w:spacing w:val="2"/>
-          <w:kern w:val="144"/>
-        </w:rPr>
-        <w:t xml:space="preserve">, turno </w:t>
-      </w:r>
-      <w:r>
-        <w:rPr>
-          <w:rFonts w:asciiTheme="majorHAnsi" w:eastAsia="Calibri" w:hAnsiTheme="majorHAnsi" w:cstheme="majorHAnsi"/>
-          <w:spacing w:val="2"/>
-          <w:kern w:val="144"/>
-          <w:highlight w:val="yellow"/>
-        </w:rPr>
-        <w:t xml:space="preserve">{{ </w:t>
-      </w:r>
-      <w:proofErr w:type="spellStart"/>
-      <w:r>
-        <w:rPr>
-          <w:rFonts w:asciiTheme="majorHAnsi" w:eastAsia="Calibri" w:hAnsiTheme="majorHAnsi" w:cstheme="majorHAnsi"/>
-          <w:spacing w:val="2"/>
-          <w:kern w:val="144"/>
-          <w:highlight w:val="yellow"/>
-        </w:rPr>
-        <w:t>item.period</w:t>
-      </w:r>
-      <w:proofErr w:type="spellEnd"/>
-      <w:r>
-        <w:rPr>
-          <w:rFonts w:asciiTheme="majorHAnsi" w:eastAsia="Calibri" w:hAnsiTheme="majorHAnsi" w:cstheme="majorHAnsi"/>
-          <w:spacing w:val="2"/>
-          <w:kern w:val="144"/>
-          <w:highlight w:val="yellow"/>
-        </w:rPr>
-        <w:t xml:space="preserve"> }}</w:t>
-      </w:r>
-      <w:r>
-        <w:rPr>
-          <w:rFonts w:asciiTheme="majorHAnsi" w:eastAsia="Calibri" w:hAnsiTheme="majorHAnsi" w:cstheme="majorHAnsi"/>
-          <w:spacing w:val="2"/>
-          <w:kern w:val="144"/>
-          <w:highlight w:val="cyan"/>
-        </w:rPr>
-        <w:t xml:space="preserve">{% </w:t>
-      </w:r>
-      <w:proofErr w:type="spellStart"/>
-      <w:r>
-        <w:rPr>
-          <w:rFonts w:asciiTheme="majorHAnsi" w:eastAsia="Calibri" w:hAnsiTheme="majorHAnsi" w:cstheme="majorHAnsi"/>
-          <w:spacing w:val="2"/>
-          <w:kern w:val="144"/>
-          <w:highlight w:val="cyan"/>
-        </w:rPr>
-        <w:t>endfor</w:t>
-      </w:r>
-      <w:proofErr w:type="spellEnd"/>
-      <w:r>
-        <w:rPr>
-          <w:rFonts w:asciiTheme="majorHAnsi" w:eastAsia="Calibri" w:hAnsiTheme="majorHAnsi" w:cstheme="majorHAnsi"/>
-          <w:spacing w:val="2"/>
-          <w:kern w:val="144"/>
-          <w:highlight w:val="cyan"/>
-        </w:rPr>
-        <w:t xml:space="preserve"> %}</w:t>
-      </w:r>
-      <w:r>
-        <w:rPr>
-          <w:rFonts w:asciiTheme="majorHAnsi" w:eastAsia="Calibri" w:hAnsiTheme="majorHAnsi" w:cstheme="majorHAnsi"/>
-          <w:spacing w:val="2"/>
-          <w:kern w:val="144"/>
-        </w:rPr>
-        <w:t xml:space="preserve">, valor este que é considerado um adiantamento da anuidade escolar, a ser deduzido do valor total da anuidade escolar do ano letivo </w:t>
-      </w:r>
-      <w:r>
-        <w:rPr>
-          <w:rFonts w:asciiTheme="majorHAnsi" w:eastAsia="Calibri" w:hAnsiTheme="majorHAnsi" w:cstheme="majorHAnsi"/>
-          <w:spacing w:val="2"/>
-          <w:kern w:val="144"/>
-          <w:highlight w:val="yellow"/>
-        </w:rPr>
-        <w:t xml:space="preserve">{{ </w:t>
-      </w:r>
-      <w:proofErr w:type="spellStart"/>
-      <w:r>
-        <w:rPr>
-          <w:rFonts w:asciiTheme="majorHAnsi" w:eastAsia="Calibri" w:hAnsiTheme="majorHAnsi" w:cstheme="majorHAnsi"/>
-          <w:spacing w:val="2"/>
-          <w:kern w:val="144"/>
-          <w:highlight w:val="yellow"/>
-        </w:rPr>
-        <w:t>school_year</w:t>
-      </w:r>
-      <w:proofErr w:type="spellEnd"/>
-      <w:r>
-        <w:rPr>
-          <w:rFonts w:asciiTheme="majorHAnsi" w:eastAsia="Calibri" w:hAnsiTheme="majorHAnsi" w:cstheme="majorHAnsi"/>
-          <w:spacing w:val="2"/>
-          <w:kern w:val="144"/>
-          <w:highlight w:val="yellow"/>
-        </w:rPr>
-        <w:t xml:space="preserve"> }},</w:t>
-      </w:r>
-      <w:r>
-        <w:rPr>
-          <w:rFonts w:asciiTheme="majorHAnsi" w:eastAsia="Calibri" w:hAnsiTheme="majorHAnsi" w:cstheme="majorHAnsi"/>
-          <w:spacing w:val="2"/>
-          <w:kern w:val="144"/>
-        </w:rPr>
-        <w:t xml:space="preserve"> conforme constou no Requerimen</w:t>
-      </w:r>
-      <w:r>
-        <w:rPr>
-          <w:rFonts w:asciiTheme="majorHAnsi" w:eastAsia="Calibri" w:hAnsiTheme="majorHAnsi" w:cstheme="majorHAnsi"/>
-          <w:spacing w:val="2"/>
-          <w:kern w:val="144"/>
-        </w:rPr>
-        <w:t>to de Reserva de Vaga para</w:t>
-      </w:r>
-      <w:r>
-        <w:rPr>
-          <w:rFonts w:asciiTheme="majorHAnsi" w:eastAsia="Calibri" w:hAnsiTheme="majorHAnsi" w:cstheme="majorHAnsi"/>
-          <w:spacing w:val="2"/>
-          <w:kern w:val="144"/>
-        </w:rPr>
-        <w:t xml:space="preserve"> </w:t>
-      </w:r>
-      <w:r>
-        <w:rPr>
-          <w:rFonts w:asciiTheme="majorHAnsi" w:eastAsia="Calibri" w:hAnsiTheme="majorHAnsi" w:cstheme="majorHAnsi"/>
-          <w:spacing w:val="2"/>
-          <w:kern w:val="144"/>
-          <w:highlight w:val="yellow"/>
-        </w:rPr>
-        <w:t xml:space="preserve">{{ </w:t>
-      </w:r>
-      <w:proofErr w:type="spellStart"/>
-      <w:r>
-        <w:rPr>
-          <w:rFonts w:asciiTheme="majorHAnsi" w:eastAsia="Calibri" w:hAnsiTheme="majorHAnsi" w:cstheme="majorHAnsi"/>
-          <w:spacing w:val="2"/>
-          <w:kern w:val="144"/>
-          <w:highlight w:val="yellow"/>
-        </w:rPr>
-        <w:t>school_year</w:t>
-      </w:r>
-      <w:proofErr w:type="spellEnd"/>
-      <w:r>
-        <w:rPr>
-          <w:rFonts w:asciiTheme="majorHAnsi" w:eastAsia="Calibri" w:hAnsiTheme="majorHAnsi" w:cstheme="majorHAnsi"/>
-          <w:spacing w:val="2"/>
-          <w:kern w:val="144"/>
-          <w:highlight w:val="yellow"/>
-        </w:rPr>
-        <w:t xml:space="preserve"> }}</w:t>
-      </w:r>
-      <w:r>
-        <w:rPr>
-          <w:rFonts w:asciiTheme="majorHAnsi" w:eastAsia="Calibri" w:hAnsiTheme="majorHAnsi" w:cstheme="majorHAnsi"/>
-          <w:spacing w:val="2"/>
-          <w:kern w:val="144"/>
-        </w:rPr>
-        <w:t>.</w:t>
+        </w:rPr>
+        <w:t xml:space="preserve"> }}.</w:t>
       </w:r>
       <w:r>
         <w:t xml:space="preserve"> </w:t>
@@ -3123,7 +2605,6 @@
           <w:rFonts w:asciiTheme="majorHAnsi" w:eastAsia="Calibri" w:hAnsiTheme="majorHAnsi" w:cstheme="majorHAnsi"/>
           <w:spacing w:val="2"/>
           <w:kern w:val="144"/>
-          <w:highlight w:val="yellow"/>
           <w:lang w:val="en-US"/>
         </w:rPr>
         <w:t>{</w:t>
@@ -3134,7 +2615,6 @@
           <w:rFonts w:asciiTheme="majorHAnsi" w:eastAsia="Calibri" w:hAnsiTheme="majorHAnsi" w:cstheme="majorHAnsi"/>
           <w:spacing w:val="2"/>
           <w:kern w:val="144"/>
-          <w:highlight w:val="yellow"/>
           <w:lang w:val="en-US"/>
         </w:rPr>
         <w:t xml:space="preserve">{ </w:t>
@@ -3145,7 +2625,6 @@
           <w:rFonts w:asciiTheme="majorHAnsi" w:eastAsia="Calibri" w:hAnsiTheme="majorHAnsi" w:cstheme="majorHAnsi"/>
           <w:spacing w:val="2"/>
           <w:kern w:val="144"/>
-          <w:highlight w:val="yellow"/>
           <w:lang w:val="en-US"/>
         </w:rPr>
         <w:t>title</w:t>
@@ -3156,7 +2635,6 @@
           <w:rFonts w:asciiTheme="majorHAnsi" w:eastAsia="Calibri" w:hAnsiTheme="majorHAnsi" w:cstheme="majorHAnsi"/>
           <w:spacing w:val="2"/>
           <w:kern w:val="144"/>
-          <w:highlight w:val="yellow"/>
           <w:lang w:val="en-US"/>
         </w:rPr>
         <w:t>_case</w:t>
@@ -3167,7 +2645,6 @@
           <w:rFonts w:asciiTheme="majorHAnsi" w:eastAsia="Calibri" w:hAnsiTheme="majorHAnsi" w:cstheme="majorHAnsi"/>
           <w:spacing w:val="2"/>
           <w:kern w:val="144"/>
-          <w:highlight w:val="yellow"/>
           <w:lang w:val="en-US"/>
         </w:rPr>
         <w:t>(</w:t>
@@ -3178,7 +2655,6 @@
           <w:rFonts w:asciiTheme="majorHAnsi" w:eastAsia="Calibri" w:hAnsiTheme="majorHAnsi" w:cstheme="majorHAnsi"/>
           <w:spacing w:val="2"/>
           <w:kern w:val="144"/>
-          <w:highlight w:val="yellow"/>
           <w:lang w:val="en-US"/>
         </w:rPr>
         <w:t>signature_local</w:t>
@@ -3189,7 +2665,6 @@
           <w:rFonts w:asciiTheme="majorHAnsi" w:eastAsia="Calibri" w:hAnsiTheme="majorHAnsi" w:cstheme="majorHAnsi"/>
           <w:spacing w:val="2"/>
           <w:kern w:val="144"/>
-          <w:highlight w:val="yellow"/>
           <w:lang w:val="en-US"/>
         </w:rPr>
         <w:t xml:space="preserve"> | lower) }}, {{</w:t>
@@ -3200,7 +2675,6 @@
           <w:rFonts w:asciiTheme="majorHAnsi" w:eastAsia="Calibri" w:hAnsiTheme="majorHAnsi" w:cstheme="majorHAnsi"/>
           <w:spacing w:val="2"/>
           <w:kern w:val="144"/>
-          <w:highlight w:val="yellow"/>
           <w:lang w:val="en-US"/>
         </w:rPr>
         <w:t>signature_date</w:t>
@@ -3211,7 +2685,6 @@
           <w:rFonts w:asciiTheme="majorHAnsi" w:eastAsia="Calibri" w:hAnsiTheme="majorHAnsi" w:cstheme="majorHAnsi"/>
           <w:spacing w:val="2"/>
           <w:kern w:val="144"/>
-          <w:highlight w:val="yellow"/>
           <w:lang w:val="en-US"/>
         </w:rPr>
         <w:t xml:space="preserve"> }}.</w:t>
@@ -3238,147 +2711,138 @@
           </w:tcPr>
           <w:p>
             <w:pPr>
-              <w:pStyle w:val="Ttulo3"/>
+              <w:keepNext/>
               <w:widowControl w:val="0"/>
-              <w:spacing w:before="300" w:after="0" w:line="240" w:lineRule="auto"/>
-              <w:ind w:right="5" w:firstLine="274"/>
+              <w:spacing w:before="300" w:line="240" w:lineRule="auto"/>
               <w:jc w:val="center"/>
               <w:rPr>
                 <w:rFonts w:asciiTheme="majorHAnsi" w:eastAsia="Calibri" w:hAnsiTheme="majorHAnsi" w:cstheme="majorHAnsi"/>
-                <w:b/>
-                <w:color w:val="000000"/>
-                <w:spacing w:val="2"/>
-                <w:kern w:val="144"/>
-                <w:sz w:val="16"/>
-                <w:szCs w:val="16"/>
-                <w:lang w:val="en-US"/>
-              </w:rPr>
-            </w:pPr>
-            <w:r>
-              <w:rPr>
-                <w:rFonts w:asciiTheme="majorHAnsi" w:eastAsia="Calibri" w:hAnsiTheme="majorHAnsi" w:cstheme="majorHAnsi"/>
-                <w:color w:val="FFFFFF"/>
+                <w:color w:val="FFFFFF" w:themeColor="background1"/>
                 <w:spacing w:val="2"/>
                 <w:kern w:val="144"/>
                 <w:sz w:val="18"/>
                 <w:szCs w:val="18"/>
-                <w:shd w:val="clear" w:color="auto" w:fill="FF9900"/>
-                <w:lang w:val="en-US"/>
-              </w:rPr>
-              <w:t>{</w:t>
-            </w:r>
-            <w:proofErr w:type="gramStart"/>
-            <w:r>
-              <w:rPr>
-                <w:rFonts w:asciiTheme="majorHAnsi" w:eastAsia="Calibri" w:hAnsiTheme="majorHAnsi" w:cstheme="majorHAnsi"/>
-                <w:color w:val="FFFFFF"/>
+                <w:lang w:val="en-US"/>
+              </w:rPr>
+            </w:pPr>
+            <w:r>
+              <w:rPr>
+                <w:rFonts w:asciiTheme="majorHAnsi" w:eastAsia="Calibri" w:hAnsiTheme="majorHAnsi" w:cstheme="majorHAnsi"/>
+                <w:color w:val="FFFFFF" w:themeColor="background1"/>
                 <w:spacing w:val="2"/>
                 <w:kern w:val="144"/>
                 <w:sz w:val="18"/>
                 <w:szCs w:val="18"/>
-                <w:shd w:val="clear" w:color="auto" w:fill="FF9900"/>
-                <w:lang w:val="en-US"/>
-              </w:rPr>
-              <w:t xml:space="preserve">{  </w:t>
-            </w:r>
-            <w:proofErr w:type="spellStart"/>
-            <w:r>
-              <w:rPr>
-                <w:rFonts w:asciiTheme="majorHAnsi" w:eastAsia="Calibri" w:hAnsiTheme="majorHAnsi" w:cstheme="majorHAnsi"/>
-                <w:color w:val="FFFFFF"/>
+                <w:lang w:val="en-US"/>
+              </w:rPr>
+              <w:t>{</w:t>
+            </w:r>
+            <w:proofErr w:type="gramStart"/>
+            <w:r>
+              <w:rPr>
+                <w:rFonts w:asciiTheme="majorHAnsi" w:eastAsia="Calibri" w:hAnsiTheme="majorHAnsi" w:cstheme="majorHAnsi"/>
+                <w:color w:val="FFFFFF" w:themeColor="background1"/>
                 <w:spacing w:val="2"/>
                 <w:kern w:val="144"/>
                 <w:sz w:val="18"/>
                 <w:szCs w:val="18"/>
-                <w:shd w:val="clear" w:color="auto" w:fill="FF9900"/>
-                <w:lang w:val="en-US"/>
-              </w:rPr>
-              <w:t>generate</w:t>
-            </w:r>
-            <w:proofErr w:type="gramEnd"/>
-            <w:r>
-              <w:rPr>
-                <w:rFonts w:asciiTheme="majorHAnsi" w:eastAsia="Calibri" w:hAnsiTheme="majorHAnsi" w:cstheme="majorHAnsi"/>
-                <w:color w:val="FFFFFF"/>
+                <w:lang w:val="en-US"/>
+              </w:rPr>
+              <w:t xml:space="preserve">{  </w:t>
+            </w:r>
+            <w:proofErr w:type="spellStart"/>
+            <w:r>
+              <w:rPr>
+                <w:rFonts w:asciiTheme="majorHAnsi" w:eastAsia="Calibri" w:hAnsiTheme="majorHAnsi" w:cstheme="majorHAnsi"/>
+                <w:color w:val="FFFFFF" w:themeColor="background1"/>
                 <w:spacing w:val="2"/>
                 <w:kern w:val="144"/>
                 <w:sz w:val="18"/>
                 <w:szCs w:val="18"/>
-                <w:shd w:val="clear" w:color="auto" w:fill="FF9900"/>
-                <w:lang w:val="en-US"/>
-              </w:rPr>
-              <w:t>_anchor</w:t>
-            </w:r>
-            <w:proofErr w:type="spellEnd"/>
-            <w:r>
-              <w:rPr>
-                <w:rFonts w:asciiTheme="majorHAnsi" w:eastAsia="Calibri" w:hAnsiTheme="majorHAnsi" w:cstheme="majorHAnsi"/>
-                <w:color w:val="FFFFFF"/>
+                <w:lang w:val="en-US"/>
+              </w:rPr>
+              <w:t>generate</w:t>
+            </w:r>
+            <w:proofErr w:type="gramEnd"/>
+            <w:r>
+              <w:rPr>
+                <w:rFonts w:asciiTheme="majorHAnsi" w:eastAsia="Calibri" w:hAnsiTheme="majorHAnsi" w:cstheme="majorHAnsi"/>
+                <w:color w:val="FFFFFF" w:themeColor="background1"/>
                 <w:spacing w:val="2"/>
                 <w:kern w:val="144"/>
                 <w:sz w:val="18"/>
                 <w:szCs w:val="18"/>
-                <w:shd w:val="clear" w:color="auto" w:fill="FF9900"/>
-                <w:lang w:val="en-US"/>
-              </w:rPr>
-              <w:t>('</w:t>
-            </w:r>
-            <w:proofErr w:type="spellStart"/>
-            <w:r>
-              <w:rPr>
-                <w:rFonts w:asciiTheme="majorHAnsi" w:eastAsia="Calibri" w:hAnsiTheme="majorHAnsi" w:cstheme="majorHAnsi"/>
-                <w:color w:val="FFFFFF"/>
+                <w:lang w:val="en-US"/>
+              </w:rPr>
+              <w:t>_anchor</w:t>
+            </w:r>
+            <w:proofErr w:type="spellEnd"/>
+            <w:r>
+              <w:rPr>
+                <w:rFonts w:asciiTheme="majorHAnsi" w:eastAsia="Calibri" w:hAnsiTheme="majorHAnsi" w:cstheme="majorHAnsi"/>
+                <w:color w:val="FFFFFF" w:themeColor="background1"/>
                 <w:spacing w:val="2"/>
                 <w:kern w:val="144"/>
                 <w:sz w:val="18"/>
                 <w:szCs w:val="18"/>
-                <w:shd w:val="clear" w:color="auto" w:fill="FF9900"/>
-                <w:lang w:val="en-US"/>
-              </w:rPr>
-              <w:t>signHere</w:t>
-            </w:r>
-            <w:proofErr w:type="spellEnd"/>
-            <w:r>
-              <w:rPr>
-                <w:rFonts w:asciiTheme="majorHAnsi" w:eastAsia="Calibri" w:hAnsiTheme="majorHAnsi" w:cstheme="majorHAnsi"/>
-                <w:color w:val="FFFFFF"/>
+                <w:lang w:val="en-US"/>
+              </w:rPr>
+              <w:t>('</w:t>
+            </w:r>
+            <w:proofErr w:type="spellStart"/>
+            <w:r>
+              <w:rPr>
+                <w:rFonts w:asciiTheme="majorHAnsi" w:eastAsia="Calibri" w:hAnsiTheme="majorHAnsi" w:cstheme="majorHAnsi"/>
+                <w:color w:val="FFFFFF" w:themeColor="background1"/>
                 <w:spacing w:val="2"/>
                 <w:kern w:val="144"/>
                 <w:sz w:val="18"/>
                 <w:szCs w:val="18"/>
-                <w:shd w:val="clear" w:color="auto" w:fill="FF9900"/>
-                <w:lang w:val="en-US"/>
-              </w:rPr>
-              <w:t xml:space="preserve">', </w:t>
-            </w:r>
-            <w:proofErr w:type="spellStart"/>
-            <w:r>
-              <w:rPr>
-                <w:rFonts w:asciiTheme="majorHAnsi" w:eastAsia="Calibri" w:hAnsiTheme="majorHAnsi" w:cstheme="majorHAnsi"/>
-                <w:color w:val="FFFFFF"/>
+                <w:lang w:val="en-US"/>
+              </w:rPr>
+              <w:t>signHere</w:t>
+            </w:r>
+            <w:proofErr w:type="spellEnd"/>
+            <w:r>
+              <w:rPr>
+                <w:rFonts w:asciiTheme="majorHAnsi" w:eastAsia="Calibri" w:hAnsiTheme="majorHAnsi" w:cstheme="majorHAnsi"/>
+                <w:color w:val="FFFFFF" w:themeColor="background1"/>
                 <w:spacing w:val="2"/>
                 <w:kern w:val="144"/>
                 <w:sz w:val="18"/>
                 <w:szCs w:val="18"/>
-                <w:shd w:val="clear" w:color="auto" w:fill="FF9900"/>
-                <w:lang w:val="en-US"/>
-              </w:rPr>
-              <w:t>school_email</w:t>
-            </w:r>
-            <w:proofErr w:type="spellEnd"/>
-            <w:r>
-              <w:rPr>
-                <w:rFonts w:asciiTheme="majorHAnsi" w:eastAsia="Calibri" w:hAnsiTheme="majorHAnsi" w:cstheme="majorHAnsi"/>
-                <w:color w:val="FFFFFF"/>
+                <w:lang w:val="en-US"/>
+              </w:rPr>
+              <w:t xml:space="preserve">', </w:t>
+            </w:r>
+            <w:proofErr w:type="spellStart"/>
+            <w:r>
+              <w:rPr>
+                <w:rFonts w:asciiTheme="majorHAnsi" w:eastAsia="Calibri" w:hAnsiTheme="majorHAnsi" w:cstheme="majorHAnsi"/>
+                <w:color w:val="FFFFFF" w:themeColor="background1"/>
                 <w:spacing w:val="2"/>
                 <w:kern w:val="144"/>
                 <w:sz w:val="18"/>
                 <w:szCs w:val="18"/>
-                <w:shd w:val="clear" w:color="auto" w:fill="FF9900"/>
+                <w:lang w:val="en-US"/>
+              </w:rPr>
+              <w:t>school_email</w:t>
+            </w:r>
+            <w:proofErr w:type="spellEnd"/>
+            <w:r>
+              <w:rPr>
+                <w:rFonts w:asciiTheme="majorHAnsi" w:eastAsia="Calibri" w:hAnsiTheme="majorHAnsi" w:cstheme="majorHAnsi"/>
+                <w:color w:val="FFFFFF" w:themeColor="background1"/>
+                <w:spacing w:val="2"/>
+                <w:kern w:val="144"/>
+                <w:sz w:val="18"/>
+                <w:szCs w:val="18"/>
                 <w:lang w:val="en-US"/>
               </w:rPr>
               <w:t>)  }}</w:t>
             </w:r>
+            <w:bookmarkStart w:id="0" w:name="_GoBack"/>
+            <w:bookmarkEnd w:id="0"/>
           </w:p>
           <w:p>
             <w:pPr>
@@ -3418,7 +2882,6 @@
                 <w:kern w:val="144"/>
                 <w:sz w:val="16"/>
                 <w:szCs w:val="16"/>
-                <w:highlight w:val="cyan"/>
                 <w:lang w:val="en-US"/>
               </w:rPr>
             </w:pPr>
@@ -3428,7 +2891,6 @@
                 <w:b/>
                 <w:spacing w:val="2"/>
                 <w:kern w:val="144"/>
-                <w:highlight w:val="yellow"/>
                 <w:lang w:val="en-US"/>
               </w:rPr>
               <w:t>{{ school[“</w:t>
@@ -3440,7 +2902,6 @@
                 <w:b/>
                 <w:spacing w:val="2"/>
                 <w:kern w:val="144"/>
-                <w:highlight w:val="yellow"/>
                 <w:lang w:val="en-US"/>
               </w:rPr>
               <w:t>legal_name</w:t>
@@ -3452,7 +2913,6 @@
                 <w:b/>
                 <w:spacing w:val="2"/>
                 <w:kern w:val="144"/>
-                <w:highlight w:val="yellow"/>
                 <w:lang w:val="en-US"/>
               </w:rPr>
               <w:t>”] | upper }}</w:t>

</xml_diff>